<commit_message>
Doc update, AsyncFor category added
</commit_message>
<xml_diff>
--- a/documentation/memory.docx
+++ b/documentation/memory.docx
@@ -1,6 +1,6 @@
 
 <file path=word/document.xml><?xml version="1.0" encoding="utf-8"?>
-<w:document xmlns:wpc="http://schemas.microsoft.com/office/word/2010/wordprocessingCanvas" xmlns:cx="http://schemas.microsoft.com/office/drawing/2014/chartex" xmlns:cx1="http://schemas.microsoft.com/office/drawing/2015/9/8/chartex" xmlns:cx2="http://schemas.microsoft.com/office/drawing/2015/10/21/chartex" xmlns:cx3="http://schemas.microsoft.com/office/drawing/2016/5/9/chartex" xmlns:cx4="http://schemas.microsoft.com/office/drawing/2016/5/10/chartex" xmlns:cx5="http://schemas.microsoft.com/office/drawing/2016/5/11/chartex" xmlns:cx6="http://schemas.microsoft.com/office/drawing/2016/5/12/chartex" xmlns:cx7="http://schemas.microsoft.com/office/drawing/2016/5/13/chartex" xmlns:cx8="http://schemas.microsoft.com/office/drawing/2016/5/14/chartex" xmlns:mc="http://schemas.openxmlformats.org/markup-compatibility/2006" xmlns:aink="http://schemas.microsoft.com/office/drawing/2016/ink" xmlns:am3d="http://schemas.microsoft.com/office/drawing/2017/model3d" xmlns:o="urn:schemas-microsoft-com:office:office" xmlns:oel="http://schemas.microsoft.com/office/2019/extlst" xmlns:r="http://schemas.openxmlformats.org/officeDocument/2006/relationships" xmlns:m="http://schemas.openxmlformats.org/officeDocument/2006/math" xmlns:v="urn:schemas-microsoft-com:vml" xmlns:wp14="http://schemas.microsoft.com/office/word/2010/wordprocessingDrawing" xmlns:wp="http://schemas.openxmlformats.org/drawingml/2006/wordprocessingDrawing" xmlns:w10="urn:schemas-microsoft-com:office:word" xmlns:w="http://schemas.openxmlformats.org/wordprocessingml/2006/main" xmlns:w14="http://schemas.microsoft.com/office/word/2010/wordml" xmlns:w15="http://schemas.microsoft.com/office/word/2012/wordml" xmlns:w16cex="http://schemas.microsoft.com/office/word/2018/wordml/cex" xmlns:w16cid="http://schemas.microsoft.com/office/word/2016/wordml/cid" xmlns:w16="http://schemas.microsoft.com/office/word/2018/wordml" xmlns:w16sdtdh="http://schemas.microsoft.com/office/word/2020/wordml/sdtdatahash" xmlns:w16se="http://schemas.microsoft.com/office/word/2015/wordml/symex" xmlns:wpg="http://schemas.microsoft.com/office/word/2010/wordprocessingGroup" xmlns:wpi="http://schemas.microsoft.com/office/word/2010/wordprocessingInk" xmlns:wne="http://schemas.microsoft.com/office/word/2006/wordml" xmlns:wps="http://schemas.microsoft.com/office/word/2010/wordprocessingShape" mc:Ignorable="w14 w15 w16se w16cid w16 w16cex w16sdtdh wp14">
+<w:document xmlns:wpc="http://schemas.microsoft.com/office/word/2010/wordprocessingCanvas" xmlns:cx="http://schemas.microsoft.com/office/drawing/2014/chartex" xmlns:cx1="http://schemas.microsoft.com/office/drawing/2015/9/8/chartex" xmlns:cx2="http://schemas.microsoft.com/office/drawing/2015/10/21/chartex" xmlns:cx3="http://schemas.microsoft.com/office/drawing/2016/5/9/chartex" xmlns:cx4="http://schemas.microsoft.com/office/drawing/2016/5/10/chartex" xmlns:cx5="http://schemas.microsoft.com/office/drawing/2016/5/11/chartex" xmlns:cx6="http://schemas.microsoft.com/office/drawing/2016/5/12/chartex" xmlns:cx7="http://schemas.microsoft.com/office/drawing/2016/5/13/chartex" xmlns:cx8="http://schemas.microsoft.com/office/drawing/2016/5/14/chartex" xmlns:mc="http://schemas.openxmlformats.org/markup-compatibility/2006" xmlns:aink="http://schemas.microsoft.com/office/drawing/2016/ink" xmlns:am3d="http://schemas.microsoft.com/office/drawing/2017/model3d" xmlns:o="urn:schemas-microsoft-com:office:office" xmlns:oel="http://schemas.microsoft.com/office/2019/extlst" xmlns:r="http://schemas.openxmlformats.org/officeDocument/2006/relationships" xmlns:m="http://schemas.openxmlformats.org/officeDocument/2006/math" xmlns:v="urn:schemas-microsoft-com:vml" xmlns:wp14="http://schemas.microsoft.com/office/word/2010/wordprocessingDrawing" xmlns:wp="http://schemas.openxmlformats.org/drawingml/2006/wordprocessingDrawing" xmlns:w10="urn:schemas-microsoft-com:office:word" xmlns:w="http://schemas.openxmlformats.org/wordprocessingml/2006/main" xmlns:w14="http://schemas.microsoft.com/office/word/2010/wordml" xmlns:w15="http://schemas.microsoft.com/office/word/2012/wordml" xmlns:w16cex="http://schemas.microsoft.com/office/word/2018/wordml/cex" xmlns:w16cid="http://schemas.microsoft.com/office/word/2016/wordml/cid" xmlns:w16="http://schemas.microsoft.com/office/word/2018/wordml" xmlns:w16du="http://schemas.microsoft.com/office/word/2023/wordml/word16du" xmlns:w16sdtdh="http://schemas.microsoft.com/office/word/2020/wordml/sdtdatahash" xmlns:w16se="http://schemas.microsoft.com/office/word/2015/wordml/symex" xmlns:wpg="http://schemas.microsoft.com/office/word/2010/wordprocessingGroup" xmlns:wpi="http://schemas.microsoft.com/office/word/2010/wordprocessingInk" xmlns:wne="http://schemas.microsoft.com/office/word/2006/wordml" xmlns:wps="http://schemas.microsoft.com/office/word/2010/wordprocessingShape" mc:Ignorable="w14 w15 w16se w16cid w16 w16cex w16sdtdh w16du wp14">
   <w:body>
     <w:p>
       <w:pPr>
@@ -16,124 +16,38 @@
       <w:r>
         <w:t xml:space="preserve">Python es un lenguaje de programación interpretado. Esto implica que en la ejecución del código no existe una fase de generación de árboles AST previa ejecución. Para poder tener acceso a un árbol de este tipo en un lenguaje interpretado como Python vamos a utilizar la librería </w:t>
       </w:r>
-      <w:proofErr w:type="spellStart"/>
       <w:r>
         <w:rPr>
           <w:i/>
           <w:iCs/>
         </w:rPr>
-        <w:t>ast</w:t>
-      </w:r>
-      <w:proofErr w:type="spellEnd"/>
+        <w:t xml:space="preserve">ast </w:t>
+      </w:r>
+      <w:r>
+        <w:t>(</w:t>
+      </w:r>
+      <w:hyperlink r:id="rId5" w:history="1">
+        <w:r>
+          <w:rPr>
+            <w:rStyle w:val="Hipervnculo"/>
+          </w:rPr>
+          <w:t>ast — Abstract Syntax Trees — Python 3.12.3 documentation</w:t>
+        </w:r>
+      </w:hyperlink>
+      <w:r>
+        <w:t xml:space="preserve">). </w:t>
+      </w:r>
+    </w:p>
+    <w:p>
+      <w:r>
+        <w:t xml:space="preserve">La librería </w:t>
+      </w:r>
       <w:r>
         <w:rPr>
           <w:i/>
           <w:iCs/>
         </w:rPr>
-        <w:t xml:space="preserve"> </w:t>
-      </w:r>
-      <w:r>
-        <w:t>(</w:t>
-      </w:r>
-      <w:proofErr w:type="spellStart"/>
-      <w:r>
-        <w:fldChar w:fldCharType="begin"/>
-      </w:r>
-      <w:r>
-        <w:instrText>HYPERLINK "https://docs.python.org/3/library/ast.html"</w:instrText>
-      </w:r>
-      <w:r>
-        <w:fldChar w:fldCharType="separate"/>
-      </w:r>
-      <w:r>
-        <w:rPr>
-          <w:rStyle w:val="Hipervnculo"/>
-        </w:rPr>
-        <w:t>ast</w:t>
-      </w:r>
-      <w:proofErr w:type="spellEnd"/>
-      <w:r>
-        <w:rPr>
-          <w:rStyle w:val="Hipervnculo"/>
-        </w:rPr>
-        <w:t xml:space="preserve"> — </w:t>
-      </w:r>
-      <w:proofErr w:type="spellStart"/>
-      <w:r>
-        <w:rPr>
-          <w:rStyle w:val="Hipervnculo"/>
-        </w:rPr>
-        <w:t>Abstract</w:t>
-      </w:r>
-      <w:proofErr w:type="spellEnd"/>
-      <w:r>
-        <w:rPr>
-          <w:rStyle w:val="Hipervnculo"/>
-        </w:rPr>
-        <w:t xml:space="preserve"> </w:t>
-      </w:r>
-      <w:proofErr w:type="spellStart"/>
-      <w:r>
-        <w:rPr>
-          <w:rStyle w:val="Hipervnculo"/>
-        </w:rPr>
-        <w:t>Syntax</w:t>
-      </w:r>
-      <w:proofErr w:type="spellEnd"/>
-      <w:r>
-        <w:rPr>
-          <w:rStyle w:val="Hipervnculo"/>
-        </w:rPr>
-        <w:t xml:space="preserve"> </w:t>
-      </w:r>
-      <w:proofErr w:type="spellStart"/>
-      <w:r>
-        <w:rPr>
-          <w:rStyle w:val="Hipervnculo"/>
-        </w:rPr>
-        <w:t>Trees</w:t>
-      </w:r>
-      <w:proofErr w:type="spellEnd"/>
-      <w:r>
-        <w:rPr>
-          <w:rStyle w:val="Hipervnculo"/>
-        </w:rPr>
-        <w:t xml:space="preserve"> — Python 3.12.3 </w:t>
-      </w:r>
-      <w:proofErr w:type="spellStart"/>
-      <w:r>
-        <w:rPr>
-          <w:rStyle w:val="Hipervnculo"/>
-        </w:rPr>
-        <w:t>documentation</w:t>
-      </w:r>
-      <w:proofErr w:type="spellEnd"/>
-      <w:r>
-        <w:fldChar w:fldCharType="end"/>
-      </w:r>
-      <w:r>
-        <w:t xml:space="preserve">). </w:t>
-      </w:r>
-    </w:p>
-    <w:p>
-      <w:r>
-        <w:t xml:space="preserve">La librería </w:t>
-      </w:r>
-      <w:proofErr w:type="spellStart"/>
-      <w:r>
-        <w:rPr>
-          <w:i/>
-          <w:iCs/>
-        </w:rPr>
-        <w:t>ast</w:t>
-      </w:r>
-      <w:proofErr w:type="spellEnd"/>
-      <w:r>
-        <w:rPr>
-          <w:i/>
-          <w:iCs/>
-        </w:rPr>
-        <w:t xml:space="preserve"> </w:t>
+        <w:t xml:space="preserve">ast </w:t>
       </w:r>
       <w:r>
         <w:t xml:space="preserve">se encarga de generar una estructura de árbol AST a partir de código fuente estructurada en 80 nodos diferentes. </w:t>
@@ -185,7 +99,6 @@
           <w:numId w:val="11"/>
         </w:numPr>
       </w:pPr>
-      <w:proofErr w:type="spellStart"/>
       <w:r>
         <w:rPr>
           <w:b/>
@@ -193,17 +106,15 @@
         </w:rPr>
         <w:t>FunctionDef</w:t>
       </w:r>
-      <w:proofErr w:type="spellEnd"/>
-    </w:p>
-    <w:p>
-      <w:pPr>
-        <w:pStyle w:val="Prrafodelista"/>
-        <w:numPr>
-          <w:ilvl w:val="1"/>
-          <w:numId w:val="11"/>
-        </w:numPr>
-      </w:pPr>
-      <w:proofErr w:type="spellStart"/>
+    </w:p>
+    <w:p>
+      <w:pPr>
+        <w:pStyle w:val="Prrafodelista"/>
+        <w:numPr>
+          <w:ilvl w:val="1"/>
+          <w:numId w:val="11"/>
+        </w:numPr>
+      </w:pPr>
       <w:r>
         <w:rPr>
           <w:b/>
@@ -211,17 +122,15 @@
         </w:rPr>
         <w:t>AsyncFunctionDef</w:t>
       </w:r>
-      <w:proofErr w:type="spellEnd"/>
-    </w:p>
-    <w:p>
-      <w:pPr>
-        <w:pStyle w:val="Prrafodelista"/>
-        <w:numPr>
-          <w:ilvl w:val="1"/>
-          <w:numId w:val="11"/>
-        </w:numPr>
-      </w:pPr>
-      <w:proofErr w:type="spellStart"/>
+    </w:p>
+    <w:p>
+      <w:pPr>
+        <w:pStyle w:val="Prrafodelista"/>
+        <w:numPr>
+          <w:ilvl w:val="1"/>
+          <w:numId w:val="11"/>
+        </w:numPr>
+      </w:pPr>
       <w:r>
         <w:rPr>
           <w:b/>
@@ -229,17 +138,15 @@
         </w:rPr>
         <w:t>ClassDef</w:t>
       </w:r>
-      <w:proofErr w:type="spellEnd"/>
-    </w:p>
-    <w:p>
-      <w:pPr>
-        <w:pStyle w:val="Prrafodelista"/>
-        <w:numPr>
-          <w:ilvl w:val="1"/>
-          <w:numId w:val="11"/>
-        </w:numPr>
-      </w:pPr>
-      <w:proofErr w:type="spellStart"/>
+    </w:p>
+    <w:p>
+      <w:pPr>
+        <w:pStyle w:val="Prrafodelista"/>
+        <w:numPr>
+          <w:ilvl w:val="1"/>
+          <w:numId w:val="11"/>
+        </w:numPr>
+      </w:pPr>
       <w:r>
         <w:rPr>
           <w:b/>
@@ -247,17 +154,15 @@
         </w:rPr>
         <w:t>Return</w:t>
       </w:r>
-      <w:proofErr w:type="spellEnd"/>
-    </w:p>
-    <w:p>
-      <w:pPr>
-        <w:pStyle w:val="Prrafodelista"/>
-        <w:numPr>
-          <w:ilvl w:val="1"/>
-          <w:numId w:val="11"/>
-        </w:numPr>
-      </w:pPr>
-      <w:proofErr w:type="spellStart"/>
+    </w:p>
+    <w:p>
+      <w:pPr>
+        <w:pStyle w:val="Prrafodelista"/>
+        <w:numPr>
+          <w:ilvl w:val="1"/>
+          <w:numId w:val="11"/>
+        </w:numPr>
+      </w:pPr>
       <w:r>
         <w:rPr>
           <w:b/>
@@ -265,17 +170,15 @@
         </w:rPr>
         <w:t>Delete</w:t>
       </w:r>
-      <w:proofErr w:type="spellEnd"/>
-    </w:p>
-    <w:p>
-      <w:pPr>
-        <w:pStyle w:val="Prrafodelista"/>
-        <w:numPr>
-          <w:ilvl w:val="1"/>
-          <w:numId w:val="11"/>
-        </w:numPr>
-      </w:pPr>
-      <w:proofErr w:type="spellStart"/>
+    </w:p>
+    <w:p>
+      <w:pPr>
+        <w:pStyle w:val="Prrafodelista"/>
+        <w:numPr>
+          <w:ilvl w:val="1"/>
+          <w:numId w:val="11"/>
+        </w:numPr>
+      </w:pPr>
       <w:r>
         <w:rPr>
           <w:b/>
@@ -283,17 +186,15 @@
         </w:rPr>
         <w:t>Assign</w:t>
       </w:r>
-      <w:proofErr w:type="spellEnd"/>
-    </w:p>
-    <w:p>
-      <w:pPr>
-        <w:pStyle w:val="Prrafodelista"/>
-        <w:numPr>
-          <w:ilvl w:val="1"/>
-          <w:numId w:val="11"/>
-        </w:numPr>
-      </w:pPr>
-      <w:proofErr w:type="spellStart"/>
+    </w:p>
+    <w:p>
+      <w:pPr>
+        <w:pStyle w:val="Prrafodelista"/>
+        <w:numPr>
+          <w:ilvl w:val="1"/>
+          <w:numId w:val="11"/>
+        </w:numPr>
+      </w:pPr>
       <w:r>
         <w:rPr>
           <w:b/>
@@ -301,17 +202,15 @@
         </w:rPr>
         <w:t>TypeAlias</w:t>
       </w:r>
-      <w:proofErr w:type="spellEnd"/>
-    </w:p>
-    <w:p>
-      <w:pPr>
-        <w:pStyle w:val="Prrafodelista"/>
-        <w:numPr>
-          <w:ilvl w:val="1"/>
-          <w:numId w:val="11"/>
-        </w:numPr>
-      </w:pPr>
-      <w:proofErr w:type="spellStart"/>
+    </w:p>
+    <w:p>
+      <w:pPr>
+        <w:pStyle w:val="Prrafodelista"/>
+        <w:numPr>
+          <w:ilvl w:val="1"/>
+          <w:numId w:val="11"/>
+        </w:numPr>
+      </w:pPr>
       <w:r>
         <w:rPr>
           <w:b/>
@@ -319,17 +218,15 @@
         </w:rPr>
         <w:t>AugAssign</w:t>
       </w:r>
-      <w:proofErr w:type="spellEnd"/>
-    </w:p>
-    <w:p>
-      <w:pPr>
-        <w:pStyle w:val="Prrafodelista"/>
-        <w:numPr>
-          <w:ilvl w:val="1"/>
-          <w:numId w:val="11"/>
-        </w:numPr>
-      </w:pPr>
-      <w:proofErr w:type="spellStart"/>
+    </w:p>
+    <w:p>
+      <w:pPr>
+        <w:pStyle w:val="Prrafodelista"/>
+        <w:numPr>
+          <w:ilvl w:val="1"/>
+          <w:numId w:val="11"/>
+        </w:numPr>
+      </w:pPr>
       <w:r>
         <w:rPr>
           <w:b/>
@@ -337,17 +234,15 @@
         </w:rPr>
         <w:t>For</w:t>
       </w:r>
-      <w:proofErr w:type="spellEnd"/>
-    </w:p>
-    <w:p>
-      <w:pPr>
-        <w:pStyle w:val="Prrafodelista"/>
-        <w:numPr>
-          <w:ilvl w:val="1"/>
-          <w:numId w:val="11"/>
-        </w:numPr>
-      </w:pPr>
-      <w:proofErr w:type="spellStart"/>
+    </w:p>
+    <w:p>
+      <w:pPr>
+        <w:pStyle w:val="Prrafodelista"/>
+        <w:numPr>
+          <w:ilvl w:val="1"/>
+          <w:numId w:val="11"/>
+        </w:numPr>
+      </w:pPr>
       <w:r>
         <w:rPr>
           <w:b/>
@@ -355,17 +250,15 @@
         </w:rPr>
         <w:t>AsyncFor</w:t>
       </w:r>
-      <w:proofErr w:type="spellEnd"/>
-    </w:p>
-    <w:p>
-      <w:pPr>
-        <w:pStyle w:val="Prrafodelista"/>
-        <w:numPr>
-          <w:ilvl w:val="1"/>
-          <w:numId w:val="11"/>
-        </w:numPr>
-      </w:pPr>
-      <w:proofErr w:type="spellStart"/>
+    </w:p>
+    <w:p>
+      <w:pPr>
+        <w:pStyle w:val="Prrafodelista"/>
+        <w:numPr>
+          <w:ilvl w:val="1"/>
+          <w:numId w:val="11"/>
+        </w:numPr>
+      </w:pPr>
       <w:r>
         <w:rPr>
           <w:b/>
@@ -373,17 +266,15 @@
         </w:rPr>
         <w:t>While</w:t>
       </w:r>
-      <w:proofErr w:type="spellEnd"/>
-    </w:p>
-    <w:p>
-      <w:pPr>
-        <w:pStyle w:val="Prrafodelista"/>
-        <w:numPr>
-          <w:ilvl w:val="1"/>
-          <w:numId w:val="11"/>
-        </w:numPr>
-      </w:pPr>
-      <w:proofErr w:type="spellStart"/>
+    </w:p>
+    <w:p>
+      <w:pPr>
+        <w:pStyle w:val="Prrafodelista"/>
+        <w:numPr>
+          <w:ilvl w:val="1"/>
+          <w:numId w:val="11"/>
+        </w:numPr>
+      </w:pPr>
       <w:r>
         <w:rPr>
           <w:b/>
@@ -391,17 +282,15 @@
         </w:rPr>
         <w:t>If</w:t>
       </w:r>
-      <w:proofErr w:type="spellEnd"/>
-    </w:p>
-    <w:p>
-      <w:pPr>
-        <w:pStyle w:val="Prrafodelista"/>
-        <w:numPr>
-          <w:ilvl w:val="1"/>
-          <w:numId w:val="11"/>
-        </w:numPr>
-      </w:pPr>
-      <w:proofErr w:type="spellStart"/>
+    </w:p>
+    <w:p>
+      <w:pPr>
+        <w:pStyle w:val="Prrafodelista"/>
+        <w:numPr>
+          <w:ilvl w:val="1"/>
+          <w:numId w:val="11"/>
+        </w:numPr>
+      </w:pPr>
       <w:r>
         <w:rPr>
           <w:b/>
@@ -409,17 +298,15 @@
         </w:rPr>
         <w:t>With</w:t>
       </w:r>
-      <w:proofErr w:type="spellEnd"/>
-    </w:p>
-    <w:p>
-      <w:pPr>
-        <w:pStyle w:val="Prrafodelista"/>
-        <w:numPr>
-          <w:ilvl w:val="1"/>
-          <w:numId w:val="11"/>
-        </w:numPr>
-      </w:pPr>
-      <w:proofErr w:type="spellStart"/>
+    </w:p>
+    <w:p>
+      <w:pPr>
+        <w:pStyle w:val="Prrafodelista"/>
+        <w:numPr>
+          <w:ilvl w:val="1"/>
+          <w:numId w:val="11"/>
+        </w:numPr>
+      </w:pPr>
       <w:r>
         <w:rPr>
           <w:b/>
@@ -427,7 +314,6 @@
         </w:rPr>
         <w:t>AsyncWith</w:t>
       </w:r>
-      <w:proofErr w:type="spellEnd"/>
     </w:p>
     <w:p>
       <w:pPr>
@@ -453,7 +339,6 @@
           <w:numId w:val="11"/>
         </w:numPr>
       </w:pPr>
-      <w:proofErr w:type="spellStart"/>
       <w:r>
         <w:rPr>
           <w:b/>
@@ -461,7 +346,6 @@
         </w:rPr>
         <w:t>Raise</w:t>
       </w:r>
-      <w:proofErr w:type="spellEnd"/>
     </w:p>
     <w:p>
       <w:pPr>
@@ -487,7 +371,6 @@
           <w:numId w:val="11"/>
         </w:numPr>
       </w:pPr>
-      <w:proofErr w:type="spellStart"/>
       <w:r>
         <w:rPr>
           <w:b/>
@@ -495,17 +378,15 @@
         </w:rPr>
         <w:t>TryStar</w:t>
       </w:r>
-      <w:proofErr w:type="spellEnd"/>
-    </w:p>
-    <w:p>
-      <w:pPr>
-        <w:pStyle w:val="Prrafodelista"/>
-        <w:numPr>
-          <w:ilvl w:val="1"/>
-          <w:numId w:val="11"/>
-        </w:numPr>
-      </w:pPr>
-      <w:proofErr w:type="spellStart"/>
+    </w:p>
+    <w:p>
+      <w:pPr>
+        <w:pStyle w:val="Prrafodelista"/>
+        <w:numPr>
+          <w:ilvl w:val="1"/>
+          <w:numId w:val="11"/>
+        </w:numPr>
+      </w:pPr>
       <w:r>
         <w:rPr>
           <w:b/>
@@ -513,17 +394,15 @@
         </w:rPr>
         <w:t>Assert</w:t>
       </w:r>
-      <w:proofErr w:type="spellEnd"/>
-    </w:p>
-    <w:p>
-      <w:pPr>
-        <w:pStyle w:val="Prrafodelista"/>
-        <w:numPr>
-          <w:ilvl w:val="1"/>
-          <w:numId w:val="11"/>
-        </w:numPr>
-      </w:pPr>
-      <w:proofErr w:type="spellStart"/>
+    </w:p>
+    <w:p>
+      <w:pPr>
+        <w:pStyle w:val="Prrafodelista"/>
+        <w:numPr>
+          <w:ilvl w:val="1"/>
+          <w:numId w:val="11"/>
+        </w:numPr>
+      </w:pPr>
       <w:r>
         <w:rPr>
           <w:b/>
@@ -531,17 +410,15 @@
         </w:rPr>
         <w:t>Import</w:t>
       </w:r>
-      <w:proofErr w:type="spellEnd"/>
-    </w:p>
-    <w:p>
-      <w:pPr>
-        <w:pStyle w:val="Prrafodelista"/>
-        <w:numPr>
-          <w:ilvl w:val="1"/>
-          <w:numId w:val="11"/>
-        </w:numPr>
-      </w:pPr>
-      <w:proofErr w:type="spellStart"/>
+    </w:p>
+    <w:p>
+      <w:pPr>
+        <w:pStyle w:val="Prrafodelista"/>
+        <w:numPr>
+          <w:ilvl w:val="1"/>
+          <w:numId w:val="11"/>
+        </w:numPr>
+      </w:pPr>
       <w:r>
         <w:rPr>
           <w:b/>
@@ -549,7 +426,6 @@
         </w:rPr>
         <w:t>ImportFrom</w:t>
       </w:r>
-      <w:proofErr w:type="spellEnd"/>
     </w:p>
     <w:p>
       <w:pPr>
@@ -575,7 +451,6 @@
           <w:numId w:val="11"/>
         </w:numPr>
       </w:pPr>
-      <w:proofErr w:type="spellStart"/>
       <w:r>
         <w:rPr>
           <w:b/>
@@ -583,17 +458,15 @@
         </w:rPr>
         <w:t>Nonlocal</w:t>
       </w:r>
-      <w:proofErr w:type="spellEnd"/>
-    </w:p>
-    <w:p>
-      <w:pPr>
-        <w:pStyle w:val="Prrafodelista"/>
-        <w:numPr>
-          <w:ilvl w:val="1"/>
-          <w:numId w:val="11"/>
-        </w:numPr>
-      </w:pPr>
-      <w:proofErr w:type="spellStart"/>
+    </w:p>
+    <w:p>
+      <w:pPr>
+        <w:pStyle w:val="Prrafodelista"/>
+        <w:numPr>
+          <w:ilvl w:val="1"/>
+          <w:numId w:val="11"/>
+        </w:numPr>
+      </w:pPr>
       <w:r>
         <w:rPr>
           <w:b/>
@@ -601,7 +474,6 @@
         </w:rPr>
         <w:t>Expr</w:t>
       </w:r>
-      <w:proofErr w:type="spellEnd"/>
     </w:p>
     <w:p>
       <w:pPr>
@@ -671,7 +543,6 @@
           <w:numId w:val="11"/>
         </w:numPr>
       </w:pPr>
-      <w:proofErr w:type="spellStart"/>
       <w:r>
         <w:rPr>
           <w:b/>
@@ -679,17 +550,15 @@
         </w:rPr>
         <w:t>BollOp</w:t>
       </w:r>
-      <w:proofErr w:type="spellEnd"/>
-    </w:p>
-    <w:p>
-      <w:pPr>
-        <w:pStyle w:val="Prrafodelista"/>
-        <w:numPr>
-          <w:ilvl w:val="1"/>
-          <w:numId w:val="11"/>
-        </w:numPr>
-      </w:pPr>
-      <w:proofErr w:type="spellStart"/>
+    </w:p>
+    <w:p>
+      <w:pPr>
+        <w:pStyle w:val="Prrafodelista"/>
+        <w:numPr>
+          <w:ilvl w:val="1"/>
+          <w:numId w:val="11"/>
+        </w:numPr>
+      </w:pPr>
       <w:r>
         <w:rPr>
           <w:b/>
@@ -698,17 +567,15 @@
         <w:lastRenderedPageBreak/>
         <w:t>NamedExp</w:t>
       </w:r>
-      <w:proofErr w:type="spellEnd"/>
-    </w:p>
-    <w:p>
-      <w:pPr>
-        <w:pStyle w:val="Prrafodelista"/>
-        <w:numPr>
-          <w:ilvl w:val="1"/>
-          <w:numId w:val="11"/>
-        </w:numPr>
-      </w:pPr>
-      <w:proofErr w:type="spellStart"/>
+    </w:p>
+    <w:p>
+      <w:pPr>
+        <w:pStyle w:val="Prrafodelista"/>
+        <w:numPr>
+          <w:ilvl w:val="1"/>
+          <w:numId w:val="11"/>
+        </w:numPr>
+      </w:pPr>
       <w:r>
         <w:rPr>
           <w:b/>
@@ -716,17 +583,15 @@
         </w:rPr>
         <w:t>BinOp</w:t>
       </w:r>
-      <w:proofErr w:type="spellEnd"/>
-    </w:p>
-    <w:p>
-      <w:pPr>
-        <w:pStyle w:val="Prrafodelista"/>
-        <w:numPr>
-          <w:ilvl w:val="1"/>
-          <w:numId w:val="11"/>
-        </w:numPr>
-      </w:pPr>
-      <w:proofErr w:type="spellStart"/>
+    </w:p>
+    <w:p>
+      <w:pPr>
+        <w:pStyle w:val="Prrafodelista"/>
+        <w:numPr>
+          <w:ilvl w:val="1"/>
+          <w:numId w:val="11"/>
+        </w:numPr>
+      </w:pPr>
       <w:r>
         <w:rPr>
           <w:b/>
@@ -734,7 +599,6 @@
         </w:rPr>
         <w:t>UnaryOp</w:t>
       </w:r>
-      <w:proofErr w:type="spellEnd"/>
     </w:p>
     <w:p>
       <w:pPr>
@@ -760,7 +624,6 @@
           <w:numId w:val="11"/>
         </w:numPr>
       </w:pPr>
-      <w:proofErr w:type="spellStart"/>
       <w:r>
         <w:rPr>
           <w:b/>
@@ -768,17 +631,15 @@
         </w:rPr>
         <w:t>IfExp</w:t>
       </w:r>
-      <w:proofErr w:type="spellEnd"/>
-    </w:p>
-    <w:p>
-      <w:pPr>
-        <w:pStyle w:val="Prrafodelista"/>
-        <w:numPr>
-          <w:ilvl w:val="1"/>
-          <w:numId w:val="11"/>
-        </w:numPr>
-      </w:pPr>
-      <w:proofErr w:type="spellStart"/>
+    </w:p>
+    <w:p>
+      <w:pPr>
+        <w:pStyle w:val="Prrafodelista"/>
+        <w:numPr>
+          <w:ilvl w:val="1"/>
+          <w:numId w:val="11"/>
+        </w:numPr>
+      </w:pPr>
       <w:r>
         <w:rPr>
           <w:b/>
@@ -786,7 +647,6 @@
         </w:rPr>
         <w:t>Dict</w:t>
       </w:r>
-      <w:proofErr w:type="spellEnd"/>
     </w:p>
     <w:p>
       <w:pPr>
@@ -812,7 +672,6 @@
           <w:numId w:val="11"/>
         </w:numPr>
       </w:pPr>
-      <w:proofErr w:type="spellStart"/>
       <w:r>
         <w:rPr>
           <w:b/>
@@ -820,17 +679,15 @@
         </w:rPr>
         <w:t>ListComp</w:t>
       </w:r>
-      <w:proofErr w:type="spellEnd"/>
-    </w:p>
-    <w:p>
-      <w:pPr>
-        <w:pStyle w:val="Prrafodelista"/>
-        <w:numPr>
-          <w:ilvl w:val="1"/>
-          <w:numId w:val="11"/>
-        </w:numPr>
-      </w:pPr>
-      <w:proofErr w:type="spellStart"/>
+    </w:p>
+    <w:p>
+      <w:pPr>
+        <w:pStyle w:val="Prrafodelista"/>
+        <w:numPr>
+          <w:ilvl w:val="1"/>
+          <w:numId w:val="11"/>
+        </w:numPr>
+      </w:pPr>
       <w:r>
         <w:rPr>
           <w:b/>
@@ -838,17 +695,15 @@
         </w:rPr>
         <w:t>SetComp</w:t>
       </w:r>
-      <w:proofErr w:type="spellEnd"/>
-    </w:p>
-    <w:p>
-      <w:pPr>
-        <w:pStyle w:val="Prrafodelista"/>
-        <w:numPr>
-          <w:ilvl w:val="1"/>
-          <w:numId w:val="11"/>
-        </w:numPr>
-      </w:pPr>
-      <w:proofErr w:type="spellStart"/>
+    </w:p>
+    <w:p>
+      <w:pPr>
+        <w:pStyle w:val="Prrafodelista"/>
+        <w:numPr>
+          <w:ilvl w:val="1"/>
+          <w:numId w:val="11"/>
+        </w:numPr>
+      </w:pPr>
       <w:r>
         <w:rPr>
           <w:b/>
@@ -856,17 +711,15 @@
         </w:rPr>
         <w:t>DictComp</w:t>
       </w:r>
-      <w:proofErr w:type="spellEnd"/>
-    </w:p>
-    <w:p>
-      <w:pPr>
-        <w:pStyle w:val="Prrafodelista"/>
-        <w:numPr>
-          <w:ilvl w:val="1"/>
-          <w:numId w:val="11"/>
-        </w:numPr>
-      </w:pPr>
-      <w:proofErr w:type="spellStart"/>
+    </w:p>
+    <w:p>
+      <w:pPr>
+        <w:pStyle w:val="Prrafodelista"/>
+        <w:numPr>
+          <w:ilvl w:val="1"/>
+          <w:numId w:val="11"/>
+        </w:numPr>
+      </w:pPr>
       <w:r>
         <w:rPr>
           <w:b/>
@@ -874,17 +727,15 @@
         </w:rPr>
         <w:t>GeneratorExp</w:t>
       </w:r>
-      <w:proofErr w:type="spellEnd"/>
-    </w:p>
-    <w:p>
-      <w:pPr>
-        <w:pStyle w:val="Prrafodelista"/>
-        <w:numPr>
-          <w:ilvl w:val="1"/>
-          <w:numId w:val="11"/>
-        </w:numPr>
-      </w:pPr>
-      <w:proofErr w:type="spellStart"/>
+    </w:p>
+    <w:p>
+      <w:pPr>
+        <w:pStyle w:val="Prrafodelista"/>
+        <w:numPr>
+          <w:ilvl w:val="1"/>
+          <w:numId w:val="11"/>
+        </w:numPr>
+      </w:pPr>
       <w:r>
         <w:rPr>
           <w:b/>
@@ -892,17 +743,15 @@
         </w:rPr>
         <w:t>Aeait</w:t>
       </w:r>
-      <w:proofErr w:type="spellEnd"/>
-    </w:p>
-    <w:p>
-      <w:pPr>
-        <w:pStyle w:val="Prrafodelista"/>
-        <w:numPr>
-          <w:ilvl w:val="1"/>
-          <w:numId w:val="11"/>
-        </w:numPr>
-      </w:pPr>
-      <w:proofErr w:type="spellStart"/>
+    </w:p>
+    <w:p>
+      <w:pPr>
+        <w:pStyle w:val="Prrafodelista"/>
+        <w:numPr>
+          <w:ilvl w:val="1"/>
+          <w:numId w:val="11"/>
+        </w:numPr>
+      </w:pPr>
       <w:r>
         <w:rPr>
           <w:b/>
@@ -910,17 +759,15 @@
         </w:rPr>
         <w:t>Yield</w:t>
       </w:r>
-      <w:proofErr w:type="spellEnd"/>
-    </w:p>
-    <w:p>
-      <w:pPr>
-        <w:pStyle w:val="Prrafodelista"/>
-        <w:numPr>
-          <w:ilvl w:val="1"/>
-          <w:numId w:val="11"/>
-        </w:numPr>
-      </w:pPr>
-      <w:proofErr w:type="spellStart"/>
+    </w:p>
+    <w:p>
+      <w:pPr>
+        <w:pStyle w:val="Prrafodelista"/>
+        <w:numPr>
+          <w:ilvl w:val="1"/>
+          <w:numId w:val="11"/>
+        </w:numPr>
+      </w:pPr>
       <w:r>
         <w:rPr>
           <w:b/>
@@ -928,7 +775,6 @@
         </w:rPr>
         <w:t>YieldFrom</w:t>
       </w:r>
-      <w:proofErr w:type="spellEnd"/>
     </w:p>
     <w:p>
       <w:pPr>
@@ -954,7 +800,6 @@
           <w:numId w:val="11"/>
         </w:numPr>
       </w:pPr>
-      <w:proofErr w:type="spellStart"/>
       <w:r>
         <w:rPr>
           <w:b/>
@@ -962,17 +807,15 @@
         </w:rPr>
         <w:t>Call</w:t>
       </w:r>
-      <w:proofErr w:type="spellEnd"/>
-    </w:p>
-    <w:p>
-      <w:pPr>
-        <w:pStyle w:val="Prrafodelista"/>
-        <w:numPr>
-          <w:ilvl w:val="1"/>
-          <w:numId w:val="11"/>
-        </w:numPr>
-      </w:pPr>
-      <w:proofErr w:type="spellStart"/>
+    </w:p>
+    <w:p>
+      <w:pPr>
+        <w:pStyle w:val="Prrafodelista"/>
+        <w:numPr>
+          <w:ilvl w:val="1"/>
+          <w:numId w:val="11"/>
+        </w:numPr>
+      </w:pPr>
       <w:r>
         <w:rPr>
           <w:b/>
@@ -980,17 +823,15 @@
         </w:rPr>
         <w:t>FormattedValue</w:t>
       </w:r>
-      <w:proofErr w:type="spellEnd"/>
-    </w:p>
-    <w:p>
-      <w:pPr>
-        <w:pStyle w:val="Prrafodelista"/>
-        <w:numPr>
-          <w:ilvl w:val="1"/>
-          <w:numId w:val="11"/>
-        </w:numPr>
-      </w:pPr>
-      <w:proofErr w:type="spellStart"/>
+    </w:p>
+    <w:p>
+      <w:pPr>
+        <w:pStyle w:val="Prrafodelista"/>
+        <w:numPr>
+          <w:ilvl w:val="1"/>
+          <w:numId w:val="11"/>
+        </w:numPr>
+      </w:pPr>
       <w:r>
         <w:rPr>
           <w:b/>
@@ -998,17 +839,15 @@
         </w:rPr>
         <w:t>JoinedStr</w:t>
       </w:r>
-      <w:proofErr w:type="spellEnd"/>
-    </w:p>
-    <w:p>
-      <w:pPr>
-        <w:pStyle w:val="Prrafodelista"/>
-        <w:numPr>
-          <w:ilvl w:val="1"/>
-          <w:numId w:val="11"/>
-        </w:numPr>
-      </w:pPr>
-      <w:proofErr w:type="spellStart"/>
+    </w:p>
+    <w:p>
+      <w:pPr>
+        <w:pStyle w:val="Prrafodelista"/>
+        <w:numPr>
+          <w:ilvl w:val="1"/>
+          <w:numId w:val="11"/>
+        </w:numPr>
+      </w:pPr>
       <w:r>
         <w:rPr>
           <w:b/>
@@ -1016,17 +855,15 @@
         </w:rPr>
         <w:t>Constant</w:t>
       </w:r>
-      <w:proofErr w:type="spellEnd"/>
-    </w:p>
-    <w:p>
-      <w:pPr>
-        <w:pStyle w:val="Prrafodelista"/>
-        <w:numPr>
-          <w:ilvl w:val="1"/>
-          <w:numId w:val="11"/>
-        </w:numPr>
-      </w:pPr>
-      <w:proofErr w:type="spellStart"/>
+    </w:p>
+    <w:p>
+      <w:pPr>
+        <w:pStyle w:val="Prrafodelista"/>
+        <w:numPr>
+          <w:ilvl w:val="1"/>
+          <w:numId w:val="11"/>
+        </w:numPr>
+      </w:pPr>
       <w:r>
         <w:rPr>
           <w:b/>
@@ -1034,17 +871,15 @@
         </w:rPr>
         <w:t>Attribute</w:t>
       </w:r>
-      <w:proofErr w:type="spellEnd"/>
-    </w:p>
-    <w:p>
-      <w:pPr>
-        <w:pStyle w:val="Prrafodelista"/>
-        <w:numPr>
-          <w:ilvl w:val="1"/>
-          <w:numId w:val="11"/>
-        </w:numPr>
-      </w:pPr>
-      <w:proofErr w:type="spellStart"/>
+    </w:p>
+    <w:p>
+      <w:pPr>
+        <w:pStyle w:val="Prrafodelista"/>
+        <w:numPr>
+          <w:ilvl w:val="1"/>
+          <w:numId w:val="11"/>
+        </w:numPr>
+      </w:pPr>
       <w:r>
         <w:rPr>
           <w:b/>
@@ -1052,17 +887,15 @@
         </w:rPr>
         <w:t>Subscript</w:t>
       </w:r>
-      <w:proofErr w:type="spellEnd"/>
-    </w:p>
-    <w:p>
-      <w:pPr>
-        <w:pStyle w:val="Prrafodelista"/>
-        <w:numPr>
-          <w:ilvl w:val="1"/>
-          <w:numId w:val="11"/>
-        </w:numPr>
-      </w:pPr>
-      <w:proofErr w:type="spellStart"/>
+    </w:p>
+    <w:p>
+      <w:pPr>
+        <w:pStyle w:val="Prrafodelista"/>
+        <w:numPr>
+          <w:ilvl w:val="1"/>
+          <w:numId w:val="11"/>
+        </w:numPr>
+      </w:pPr>
       <w:r>
         <w:rPr>
           <w:b/>
@@ -1070,17 +903,15 @@
         </w:rPr>
         <w:t>Starred</w:t>
       </w:r>
-      <w:proofErr w:type="spellEnd"/>
-    </w:p>
-    <w:p>
-      <w:pPr>
-        <w:pStyle w:val="Prrafodelista"/>
-        <w:numPr>
-          <w:ilvl w:val="1"/>
-          <w:numId w:val="11"/>
-        </w:numPr>
-      </w:pPr>
-      <w:proofErr w:type="spellStart"/>
+    </w:p>
+    <w:p>
+      <w:pPr>
+        <w:pStyle w:val="Prrafodelista"/>
+        <w:numPr>
+          <w:ilvl w:val="1"/>
+          <w:numId w:val="11"/>
+        </w:numPr>
+      </w:pPr>
       <w:r>
         <w:rPr>
           <w:b/>
@@ -1088,17 +919,15 @@
         </w:rPr>
         <w:t>Name</w:t>
       </w:r>
-      <w:proofErr w:type="spellEnd"/>
-    </w:p>
-    <w:p>
-      <w:pPr>
-        <w:pStyle w:val="Prrafodelista"/>
-        <w:numPr>
-          <w:ilvl w:val="1"/>
-          <w:numId w:val="11"/>
-        </w:numPr>
-      </w:pPr>
-      <w:proofErr w:type="spellStart"/>
+    </w:p>
+    <w:p>
+      <w:pPr>
+        <w:pStyle w:val="Prrafodelista"/>
+        <w:numPr>
+          <w:ilvl w:val="1"/>
+          <w:numId w:val="11"/>
+        </w:numPr>
+      </w:pPr>
       <w:r>
         <w:rPr>
           <w:b/>
@@ -1106,17 +935,15 @@
         </w:rPr>
         <w:t>List</w:t>
       </w:r>
-      <w:proofErr w:type="spellEnd"/>
-    </w:p>
-    <w:p>
-      <w:pPr>
-        <w:pStyle w:val="Prrafodelista"/>
-        <w:numPr>
-          <w:ilvl w:val="1"/>
-          <w:numId w:val="11"/>
-        </w:numPr>
-      </w:pPr>
-      <w:proofErr w:type="spellStart"/>
+    </w:p>
+    <w:p>
+      <w:pPr>
+        <w:pStyle w:val="Prrafodelista"/>
+        <w:numPr>
+          <w:ilvl w:val="1"/>
+          <w:numId w:val="11"/>
+        </w:numPr>
+      </w:pPr>
       <w:r>
         <w:rPr>
           <w:b/>
@@ -1124,7 +951,6 @@
         </w:rPr>
         <w:t>Tuple</w:t>
       </w:r>
-      <w:proofErr w:type="spellEnd"/>
     </w:p>
     <w:p>
       <w:pPr>
@@ -1137,7 +963,6 @@
       <w:r>
         <w:t xml:space="preserve">expresiones internas de </w:t>
       </w:r>
-      <w:proofErr w:type="spellStart"/>
       <w:r>
         <w:rPr>
           <w:b/>
@@ -1145,17 +970,15 @@
         </w:rPr>
         <w:t>Subscript</w:t>
       </w:r>
-      <w:proofErr w:type="spellEnd"/>
-    </w:p>
-    <w:p>
-      <w:pPr>
-        <w:pStyle w:val="Prrafodelista"/>
-        <w:numPr>
-          <w:ilvl w:val="1"/>
-          <w:numId w:val="11"/>
-        </w:numPr>
-      </w:pPr>
-      <w:proofErr w:type="spellStart"/>
+    </w:p>
+    <w:p>
+      <w:pPr>
+        <w:pStyle w:val="Prrafodelista"/>
+        <w:numPr>
+          <w:ilvl w:val="1"/>
+          <w:numId w:val="11"/>
+        </w:numPr>
+      </w:pPr>
       <w:r>
         <w:rPr>
           <w:b/>
@@ -1163,7 +986,6 @@
         </w:rPr>
         <w:t>Slice</w:t>
       </w:r>
-      <w:proofErr w:type="spellEnd"/>
     </w:p>
     <w:p>
       <w:pPr>
@@ -1255,7 +1077,6 @@
         </w:rPr>
         <w:t xml:space="preserve"> | </w:t>
       </w:r>
-      <w:proofErr w:type="spellStart"/>
       <w:r>
         <w:rPr>
           <w:b/>
@@ -1263,7 +1084,6 @@
         </w:rPr>
         <w:t>Or</w:t>
       </w:r>
-      <w:proofErr w:type="spellEnd"/>
     </w:p>
     <w:p>
       <w:pPr>
@@ -1288,7 +1108,6 @@
           <w:numId w:val="11"/>
         </w:numPr>
       </w:pPr>
-      <w:proofErr w:type="spellStart"/>
       <w:r>
         <w:rPr>
           <w:b/>
@@ -1296,7 +1115,6 @@
         </w:rPr>
         <w:t>Add</w:t>
       </w:r>
-      <w:proofErr w:type="spellEnd"/>
       <w:r>
         <w:rPr>
           <w:b/>
@@ -1318,7 +1136,6 @@
         </w:rPr>
         <w:t xml:space="preserve"> | </w:t>
       </w:r>
-      <w:proofErr w:type="spellStart"/>
       <w:r>
         <w:rPr>
           <w:b/>
@@ -1326,7 +1143,6 @@
         </w:rPr>
         <w:t>Mult</w:t>
       </w:r>
-      <w:proofErr w:type="spellEnd"/>
       <w:r>
         <w:rPr>
           <w:b/>
@@ -1334,7 +1150,6 @@
         </w:rPr>
         <w:t xml:space="preserve"> | </w:t>
       </w:r>
-      <w:proofErr w:type="spellStart"/>
       <w:r>
         <w:rPr>
           <w:b/>
@@ -1342,7 +1157,6 @@
         </w:rPr>
         <w:t>MatMult</w:t>
       </w:r>
-      <w:proofErr w:type="spellEnd"/>
       <w:r>
         <w:rPr>
           <w:b/>
@@ -1350,7 +1164,6 @@
         </w:rPr>
         <w:t xml:space="preserve"> | </w:t>
       </w:r>
-      <w:proofErr w:type="spellStart"/>
       <w:r>
         <w:rPr>
           <w:b/>
@@ -1358,119 +1171,13 @@
         </w:rPr>
         <w:t>Div</w:t>
       </w:r>
-      <w:proofErr w:type="spellEnd"/>
-      <w:r>
-        <w:rPr>
-          <w:b/>
-          <w:bCs/>
-        </w:rPr>
-        <w:t xml:space="preserve"> | Mod | </w:t>
-      </w:r>
-      <w:proofErr w:type="spellStart"/>
-      <w:r>
-        <w:rPr>
-          <w:b/>
-          <w:bCs/>
-        </w:rPr>
-        <w:t>Pow</w:t>
-      </w:r>
-      <w:proofErr w:type="spellEnd"/>
-      <w:r>
-        <w:rPr>
-          <w:b/>
-          <w:bCs/>
-        </w:rPr>
-        <w:t xml:space="preserve"> | </w:t>
-      </w:r>
-      <w:proofErr w:type="spellStart"/>
-      <w:r>
-        <w:rPr>
-          <w:b/>
-          <w:bCs/>
-        </w:rPr>
-        <w:t>LShift</w:t>
-      </w:r>
-      <w:proofErr w:type="spellEnd"/>
-      <w:r>
-        <w:rPr>
-          <w:b/>
-          <w:bCs/>
-        </w:rPr>
-        <w:t xml:space="preserve"> | </w:t>
-      </w:r>
-      <w:proofErr w:type="spellStart"/>
-      <w:r>
-        <w:rPr>
-          <w:b/>
-          <w:bCs/>
-        </w:rPr>
-        <w:t>RShift</w:t>
-      </w:r>
-      <w:proofErr w:type="spellEnd"/>
-      <w:r>
-        <w:rPr>
-          <w:b/>
-          <w:bCs/>
-        </w:rPr>
-        <w:t xml:space="preserve"> | </w:t>
-      </w:r>
-      <w:proofErr w:type="spellStart"/>
-      <w:r>
-        <w:rPr>
-          <w:b/>
-          <w:bCs/>
-        </w:rPr>
-        <w:t>BitOr</w:t>
-      </w:r>
-      <w:proofErr w:type="spellEnd"/>
-      <w:r>
-        <w:rPr>
-          <w:b/>
-          <w:bCs/>
-        </w:rPr>
-        <w:t xml:space="preserve"> | </w:t>
-      </w:r>
-      <w:proofErr w:type="spellStart"/>
-      <w:r>
-        <w:rPr>
-          <w:b/>
-          <w:bCs/>
-        </w:rPr>
-        <w:t>BitXor</w:t>
-      </w:r>
-      <w:proofErr w:type="spellEnd"/>
-      <w:r>
-        <w:rPr>
-          <w:b/>
-          <w:bCs/>
-        </w:rPr>
-        <w:t xml:space="preserve"> | </w:t>
-      </w:r>
-      <w:proofErr w:type="spellStart"/>
-      <w:r>
-        <w:rPr>
-          <w:b/>
-          <w:bCs/>
-        </w:rPr>
-        <w:t>BitAnd</w:t>
-      </w:r>
-      <w:proofErr w:type="spellEnd"/>
-      <w:r>
-        <w:rPr>
-          <w:b/>
-          <w:bCs/>
-        </w:rPr>
-        <w:t xml:space="preserve"> | </w:t>
-      </w:r>
-      <w:proofErr w:type="spellStart"/>
-      <w:r>
-        <w:rPr>
-          <w:b/>
-          <w:bCs/>
-        </w:rPr>
-        <w:t>FloorDiv</w:t>
-      </w:r>
-      <w:proofErr w:type="spellEnd"/>
+      <w:r>
+        <w:rPr>
+          <w:b/>
+          <w:bCs/>
+        </w:rPr>
+        <w:t xml:space="preserve"> | Mod | Pow | LShift | RShift | BitOr | BitXor | BitAnd | FloorDiv</w:t>
+      </w:r>
     </w:p>
     <w:p>
       <w:pPr>
@@ -1492,63 +1199,13 @@
           <w:numId w:val="11"/>
         </w:numPr>
       </w:pPr>
-      <w:proofErr w:type="spellStart"/>
-      <w:r>
-        <w:rPr>
-          <w:b/>
-          <w:bCs/>
-        </w:rPr>
-        <w:t>Invert</w:t>
-      </w:r>
-      <w:proofErr w:type="spellEnd"/>
-      <w:r>
-        <w:rPr>
-          <w:b/>
-          <w:bCs/>
-        </w:rPr>
-        <w:t xml:space="preserve"> | </w:t>
-      </w:r>
-      <w:proofErr w:type="spellStart"/>
-      <w:r>
-        <w:rPr>
-          <w:b/>
-          <w:bCs/>
-        </w:rPr>
-        <w:t>Not</w:t>
-      </w:r>
-      <w:proofErr w:type="spellEnd"/>
-      <w:r>
-        <w:rPr>
-          <w:b/>
-          <w:bCs/>
-        </w:rPr>
-        <w:t xml:space="preserve"> | </w:t>
-      </w:r>
-      <w:proofErr w:type="spellStart"/>
-      <w:r>
-        <w:rPr>
-          <w:b/>
-          <w:bCs/>
-        </w:rPr>
-        <w:t>UAdd</w:t>
-      </w:r>
-      <w:proofErr w:type="spellEnd"/>
-      <w:r>
-        <w:rPr>
-          <w:b/>
-          <w:bCs/>
-        </w:rPr>
-        <w:t xml:space="preserve"> | </w:t>
-      </w:r>
-      <w:proofErr w:type="spellStart"/>
-      <w:r>
-        <w:rPr>
-          <w:b/>
-          <w:bCs/>
-        </w:rPr>
-        <w:t>USub</w:t>
-      </w:r>
-      <w:proofErr w:type="spellEnd"/>
+      <w:r>
+        <w:rPr>
+          <w:b/>
+          <w:bCs/>
+        </w:rPr>
+        <w:t>Invert | Not | UAdd | USub</w:t>
+      </w:r>
     </w:p>
     <w:p>
       <w:pPr>
@@ -1570,143 +1227,13 @@
           <w:numId w:val="11"/>
         </w:numPr>
       </w:pPr>
-      <w:proofErr w:type="spellStart"/>
-      <w:r>
-        <w:rPr>
-          <w:b/>
-          <w:bCs/>
-        </w:rPr>
-        <w:t>Eq</w:t>
-      </w:r>
-      <w:proofErr w:type="spellEnd"/>
-      <w:r>
-        <w:rPr>
-          <w:b/>
-          <w:bCs/>
-        </w:rPr>
-        <w:t xml:space="preserve"> | </w:t>
-      </w:r>
-      <w:proofErr w:type="spellStart"/>
-      <w:r>
-        <w:rPr>
-          <w:b/>
-          <w:bCs/>
-        </w:rPr>
-        <w:t>NotEq</w:t>
-      </w:r>
-      <w:proofErr w:type="spellEnd"/>
-      <w:r>
-        <w:rPr>
-          <w:b/>
-          <w:bCs/>
-        </w:rPr>
-        <w:t xml:space="preserve"> | </w:t>
-      </w:r>
-      <w:proofErr w:type="spellStart"/>
-      <w:r>
-        <w:rPr>
-          <w:b/>
-          <w:bCs/>
-        </w:rPr>
-        <w:t>Lt</w:t>
-      </w:r>
-      <w:proofErr w:type="spellEnd"/>
-      <w:r>
-        <w:rPr>
-          <w:b/>
-          <w:bCs/>
-        </w:rPr>
-        <w:t xml:space="preserve"> | </w:t>
-      </w:r>
-      <w:proofErr w:type="spellStart"/>
-      <w:r>
-        <w:rPr>
-          <w:b/>
-          <w:bCs/>
-        </w:rPr>
-        <w:t>Lte</w:t>
-      </w:r>
-      <w:proofErr w:type="spellEnd"/>
-      <w:r>
-        <w:rPr>
-          <w:b/>
-          <w:bCs/>
-        </w:rPr>
-        <w:t xml:space="preserve"> | </w:t>
-      </w:r>
-      <w:proofErr w:type="spellStart"/>
-      <w:r>
-        <w:rPr>
-          <w:b/>
-          <w:bCs/>
-        </w:rPr>
-        <w:t>Gt</w:t>
-      </w:r>
-      <w:proofErr w:type="spellEnd"/>
-      <w:r>
-        <w:rPr>
-          <w:b/>
-          <w:bCs/>
-        </w:rPr>
-        <w:t xml:space="preserve"> | </w:t>
-      </w:r>
-      <w:proofErr w:type="spellStart"/>
-      <w:r>
-        <w:rPr>
-          <w:b/>
-          <w:bCs/>
-        </w:rPr>
-        <w:t>GtE</w:t>
-      </w:r>
-      <w:proofErr w:type="spellEnd"/>
-      <w:r>
-        <w:rPr>
-          <w:b/>
-          <w:bCs/>
-        </w:rPr>
-        <w:t xml:space="preserve"> | </w:t>
-      </w:r>
-      <w:proofErr w:type="spellStart"/>
-      <w:r>
-        <w:rPr>
-          <w:b/>
-          <w:bCs/>
-        </w:rPr>
-        <w:t>Is</w:t>
-      </w:r>
-      <w:proofErr w:type="spellEnd"/>
-      <w:r>
-        <w:rPr>
-          <w:b/>
-          <w:bCs/>
-        </w:rPr>
-        <w:t xml:space="preserve"> | </w:t>
-      </w:r>
-      <w:proofErr w:type="spellStart"/>
-      <w:r>
-        <w:rPr>
-          <w:b/>
-          <w:bCs/>
-        </w:rPr>
-        <w:t>IsNot</w:t>
-      </w:r>
-      <w:proofErr w:type="spellEnd"/>
-      <w:r>
-        <w:rPr>
-          <w:b/>
-          <w:bCs/>
-        </w:rPr>
-        <w:t xml:space="preserve"> | In | </w:t>
-      </w:r>
-      <w:proofErr w:type="spellStart"/>
-      <w:r>
-        <w:rPr>
-          <w:b/>
-          <w:bCs/>
-        </w:rPr>
-        <w:t>NotIn</w:t>
-      </w:r>
-      <w:proofErr w:type="spellEnd"/>
+      <w:r>
+        <w:rPr>
+          <w:b/>
+          <w:bCs/>
+        </w:rPr>
+        <w:t>Eq | NotEq | Lt | Lte | Gt | GtE | Is | IsNot | In | NotIn</w:t>
+      </w:r>
     </w:p>
     <w:p>
       <w:pPr>
@@ -1729,7 +1256,6 @@
       <w:r>
         <w:t xml:space="preserve">y </w:t>
       </w:r>
-      <w:proofErr w:type="spellStart"/>
       <w:r>
         <w:rPr>
           <w:b/>
@@ -1737,17 +1263,15 @@
         </w:rPr>
         <w:t>TryStar</w:t>
       </w:r>
-      <w:proofErr w:type="spellEnd"/>
-    </w:p>
-    <w:p>
-      <w:pPr>
-        <w:pStyle w:val="Prrafodelista"/>
-        <w:numPr>
-          <w:ilvl w:val="1"/>
-          <w:numId w:val="11"/>
-        </w:numPr>
-      </w:pPr>
-      <w:proofErr w:type="spellStart"/>
+    </w:p>
+    <w:p>
+      <w:pPr>
+        <w:pStyle w:val="Prrafodelista"/>
+        <w:numPr>
+          <w:ilvl w:val="1"/>
+          <w:numId w:val="11"/>
+        </w:numPr>
+      </w:pPr>
       <w:r>
         <w:rPr>
           <w:b/>
@@ -1755,7 +1279,6 @@
         </w:rPr>
         <w:t>ExceptHandler</w:t>
       </w:r>
-      <w:proofErr w:type="spellEnd"/>
     </w:p>
     <w:p>
       <w:pPr>
@@ -1784,7 +1307,6 @@
           <w:numId w:val="11"/>
         </w:numPr>
       </w:pPr>
-      <w:proofErr w:type="spellStart"/>
       <w:r>
         <w:rPr>
           <w:b/>
@@ -1792,17 +1314,15 @@
         </w:rPr>
         <w:t>MatchValue</w:t>
       </w:r>
-      <w:proofErr w:type="spellEnd"/>
-    </w:p>
-    <w:p>
-      <w:pPr>
-        <w:pStyle w:val="Prrafodelista"/>
-        <w:numPr>
-          <w:ilvl w:val="1"/>
-          <w:numId w:val="11"/>
-        </w:numPr>
-      </w:pPr>
-      <w:proofErr w:type="spellStart"/>
+    </w:p>
+    <w:p>
+      <w:pPr>
+        <w:pStyle w:val="Prrafodelista"/>
+        <w:numPr>
+          <w:ilvl w:val="1"/>
+          <w:numId w:val="11"/>
+        </w:numPr>
+      </w:pPr>
       <w:r>
         <w:rPr>
           <w:b/>
@@ -1810,21 +1330,19 @@
         </w:rPr>
         <w:t>MatchSingleton</w:t>
       </w:r>
-      <w:proofErr w:type="spellEnd"/>
-    </w:p>
-    <w:p>
-      <w:pPr>
-        <w:pStyle w:val="Prrafodelista"/>
-        <w:numPr>
-          <w:ilvl w:val="1"/>
-          <w:numId w:val="11"/>
-        </w:numPr>
-        <w:rPr>
-          <w:b/>
-          <w:bCs/>
-        </w:rPr>
-      </w:pPr>
-      <w:proofErr w:type="spellStart"/>
+    </w:p>
+    <w:p>
+      <w:pPr>
+        <w:pStyle w:val="Prrafodelista"/>
+        <w:numPr>
+          <w:ilvl w:val="1"/>
+          <w:numId w:val="11"/>
+        </w:numPr>
+        <w:rPr>
+          <w:b/>
+          <w:bCs/>
+        </w:rPr>
+      </w:pPr>
       <w:r>
         <w:rPr>
           <w:b/>
@@ -1832,21 +1350,19 @@
         </w:rPr>
         <w:t>MatchSequence</w:t>
       </w:r>
-      <w:proofErr w:type="spellEnd"/>
-    </w:p>
-    <w:p>
-      <w:pPr>
-        <w:pStyle w:val="Prrafodelista"/>
-        <w:numPr>
-          <w:ilvl w:val="1"/>
-          <w:numId w:val="11"/>
-        </w:numPr>
-        <w:rPr>
-          <w:b/>
-          <w:bCs/>
-        </w:rPr>
-      </w:pPr>
-      <w:proofErr w:type="spellStart"/>
+    </w:p>
+    <w:p>
+      <w:pPr>
+        <w:pStyle w:val="Prrafodelista"/>
+        <w:numPr>
+          <w:ilvl w:val="1"/>
+          <w:numId w:val="11"/>
+        </w:numPr>
+        <w:rPr>
+          <w:b/>
+          <w:bCs/>
+        </w:rPr>
+      </w:pPr>
       <w:r>
         <w:rPr>
           <w:b/>
@@ -1854,21 +1370,19 @@
         </w:rPr>
         <w:t>MatchMapping</w:t>
       </w:r>
-      <w:proofErr w:type="spellEnd"/>
-    </w:p>
-    <w:p>
-      <w:pPr>
-        <w:pStyle w:val="Prrafodelista"/>
-        <w:numPr>
-          <w:ilvl w:val="1"/>
-          <w:numId w:val="11"/>
-        </w:numPr>
-        <w:rPr>
-          <w:b/>
-          <w:bCs/>
-        </w:rPr>
-      </w:pPr>
-      <w:proofErr w:type="spellStart"/>
+    </w:p>
+    <w:p>
+      <w:pPr>
+        <w:pStyle w:val="Prrafodelista"/>
+        <w:numPr>
+          <w:ilvl w:val="1"/>
+          <w:numId w:val="11"/>
+        </w:numPr>
+        <w:rPr>
+          <w:b/>
+          <w:bCs/>
+        </w:rPr>
+      </w:pPr>
       <w:r>
         <w:rPr>
           <w:b/>
@@ -1876,21 +1390,19 @@
         </w:rPr>
         <w:t>MatchClass</w:t>
       </w:r>
-      <w:proofErr w:type="spellEnd"/>
-    </w:p>
-    <w:p>
-      <w:pPr>
-        <w:pStyle w:val="Prrafodelista"/>
-        <w:numPr>
-          <w:ilvl w:val="1"/>
-          <w:numId w:val="11"/>
-        </w:numPr>
-        <w:rPr>
-          <w:b/>
-          <w:bCs/>
-        </w:rPr>
-      </w:pPr>
-      <w:proofErr w:type="spellStart"/>
+    </w:p>
+    <w:p>
+      <w:pPr>
+        <w:pStyle w:val="Prrafodelista"/>
+        <w:numPr>
+          <w:ilvl w:val="1"/>
+          <w:numId w:val="11"/>
+        </w:numPr>
+        <w:rPr>
+          <w:b/>
+          <w:bCs/>
+        </w:rPr>
+      </w:pPr>
       <w:r>
         <w:rPr>
           <w:b/>
@@ -1898,21 +1410,19 @@
         </w:rPr>
         <w:t>MatchStar</w:t>
       </w:r>
-      <w:proofErr w:type="spellEnd"/>
-    </w:p>
-    <w:p>
-      <w:pPr>
-        <w:pStyle w:val="Prrafodelista"/>
-        <w:numPr>
-          <w:ilvl w:val="1"/>
-          <w:numId w:val="11"/>
-        </w:numPr>
-        <w:rPr>
-          <w:b/>
-          <w:bCs/>
-        </w:rPr>
-      </w:pPr>
-      <w:proofErr w:type="spellStart"/>
+    </w:p>
+    <w:p>
+      <w:pPr>
+        <w:pStyle w:val="Prrafodelista"/>
+        <w:numPr>
+          <w:ilvl w:val="1"/>
+          <w:numId w:val="11"/>
+        </w:numPr>
+        <w:rPr>
+          <w:b/>
+          <w:bCs/>
+        </w:rPr>
+      </w:pPr>
       <w:r>
         <w:rPr>
           <w:b/>
@@ -1921,21 +1431,19 @@
         <w:lastRenderedPageBreak/>
         <w:t>MatchAs</w:t>
       </w:r>
-      <w:proofErr w:type="spellEnd"/>
-    </w:p>
-    <w:p>
-      <w:pPr>
-        <w:pStyle w:val="Prrafodelista"/>
-        <w:numPr>
-          <w:ilvl w:val="1"/>
-          <w:numId w:val="11"/>
-        </w:numPr>
-        <w:rPr>
-          <w:b/>
-          <w:bCs/>
-        </w:rPr>
-      </w:pPr>
-      <w:proofErr w:type="spellStart"/>
+    </w:p>
+    <w:p>
+      <w:pPr>
+        <w:pStyle w:val="Prrafodelista"/>
+        <w:numPr>
+          <w:ilvl w:val="1"/>
+          <w:numId w:val="11"/>
+        </w:numPr>
+        <w:rPr>
+          <w:b/>
+          <w:bCs/>
+        </w:rPr>
+      </w:pPr>
       <w:r>
         <w:rPr>
           <w:b/>
@@ -1943,7 +1451,6 @@
         </w:rPr>
         <w:t>MatchOr</w:t>
       </w:r>
-      <w:proofErr w:type="spellEnd"/>
       <w:r>
         <w:rPr>
           <w:b/>
@@ -1980,7 +1487,6 @@
           <w:bCs/>
         </w:rPr>
       </w:pPr>
-      <w:proofErr w:type="spellStart"/>
       <w:r>
         <w:rPr>
           <w:b/>
@@ -1988,21 +1494,19 @@
         </w:rPr>
         <w:t>TypeIgnore</w:t>
       </w:r>
-      <w:proofErr w:type="spellEnd"/>
-    </w:p>
-    <w:p>
-      <w:pPr>
-        <w:pStyle w:val="Prrafodelista"/>
-        <w:numPr>
-          <w:ilvl w:val="1"/>
-          <w:numId w:val="11"/>
-        </w:numPr>
-        <w:rPr>
-          <w:b/>
-          <w:bCs/>
-        </w:rPr>
-      </w:pPr>
-      <w:proofErr w:type="spellStart"/>
+    </w:p>
+    <w:p>
+      <w:pPr>
+        <w:pStyle w:val="Prrafodelista"/>
+        <w:numPr>
+          <w:ilvl w:val="1"/>
+          <w:numId w:val="11"/>
+        </w:numPr>
+        <w:rPr>
+          <w:b/>
+          <w:bCs/>
+        </w:rPr>
+      </w:pPr>
       <w:r>
         <w:rPr>
           <w:b/>
@@ -2010,21 +1514,19 @@
         </w:rPr>
         <w:t>TypeVar</w:t>
       </w:r>
-      <w:proofErr w:type="spellEnd"/>
-    </w:p>
-    <w:p>
-      <w:pPr>
-        <w:pStyle w:val="Prrafodelista"/>
-        <w:numPr>
-          <w:ilvl w:val="1"/>
-          <w:numId w:val="11"/>
-        </w:numPr>
-        <w:rPr>
-          <w:b/>
-          <w:bCs/>
-        </w:rPr>
-      </w:pPr>
-      <w:proofErr w:type="spellStart"/>
+    </w:p>
+    <w:p>
+      <w:pPr>
+        <w:pStyle w:val="Prrafodelista"/>
+        <w:numPr>
+          <w:ilvl w:val="1"/>
+          <w:numId w:val="11"/>
+        </w:numPr>
+        <w:rPr>
+          <w:b/>
+          <w:bCs/>
+        </w:rPr>
+      </w:pPr>
       <w:r>
         <w:rPr>
           <w:b/>
@@ -2032,21 +1534,19 @@
         </w:rPr>
         <w:t>ParamSpec</w:t>
       </w:r>
-      <w:proofErr w:type="spellEnd"/>
-    </w:p>
-    <w:p>
-      <w:pPr>
-        <w:pStyle w:val="Prrafodelista"/>
-        <w:numPr>
-          <w:ilvl w:val="1"/>
-          <w:numId w:val="11"/>
-        </w:numPr>
-        <w:rPr>
-          <w:b/>
-          <w:bCs/>
-        </w:rPr>
-      </w:pPr>
-      <w:proofErr w:type="spellStart"/>
+    </w:p>
+    <w:p>
+      <w:pPr>
+        <w:pStyle w:val="Prrafodelista"/>
+        <w:numPr>
+          <w:ilvl w:val="1"/>
+          <w:numId w:val="11"/>
+        </w:numPr>
+        <w:rPr>
+          <w:b/>
+          <w:bCs/>
+        </w:rPr>
+      </w:pPr>
       <w:r>
         <w:rPr>
           <w:b/>
@@ -2054,7 +1554,6 @@
         </w:rPr>
         <w:t>TypeVarTuple</w:t>
       </w:r>
-      <w:proofErr w:type="spellEnd"/>
     </w:p>
     <w:p>
       <w:pPr>
@@ -2172,7 +1671,6 @@
           <w14:ligatures w14:val="none"/>
         </w:rPr>
       </w:pPr>
-      <w:proofErr w:type="spellStart"/>
       <w:r>
         <w:rPr>
           <w:rFonts w:eastAsia="Times New Roman" w:cs="Times New Roman"/>
@@ -2183,7 +1681,6 @@
         </w:rPr>
         <w:t>print</w:t>
       </w:r>
-      <w:proofErr w:type="spellEnd"/>
       <w:r>
         <w:rPr>
           <w:rFonts w:eastAsia="Times New Roman" w:cs="Times New Roman"/>
@@ -2194,7 +1691,6 @@
         </w:rPr>
         <w:t>(</w:t>
       </w:r>
-      <w:proofErr w:type="spellStart"/>
       <w:r>
         <w:rPr>
           <w:rFonts w:eastAsia="Times New Roman" w:cs="Times New Roman"/>
@@ -2225,7 +1721,6 @@
         </w:rPr>
         <w:t>b</w:t>
       </w:r>
-      <w:proofErr w:type="spellEnd"/>
       <w:r>
         <w:rPr>
           <w:rFonts w:eastAsia="Times New Roman" w:cs="Times New Roman"/>
@@ -2269,7 +1764,7 @@
                     </pic:cNvPicPr>
                   </pic:nvPicPr>
                   <pic:blipFill>
-                    <a:blip r:embed="rId5">
+                    <a:blip r:embed="rId6">
                       <a:extLst>
                         <a:ext uri="{28A0092B-C50C-407E-A947-70E740481C1C}">
                           <a14:useLocalDpi xmlns:a14="http://schemas.microsoft.com/office/drawing/2010/main" val="0"/>
@@ -2305,7 +1800,6 @@
       <w:r>
         <w:t>Podemos observar la estructura jerárquica del árbol. En cada uno de los nodos tenemos su tipo (</w:t>
       </w:r>
-      <w:proofErr w:type="spellStart"/>
       <w:r>
         <w:rPr>
           <w:i/>
@@ -2313,11 +1807,9 @@
         </w:rPr>
         <w:t>Assign</w:t>
       </w:r>
-      <w:proofErr w:type="spellEnd"/>
       <w:r>
         <w:t xml:space="preserve">, </w:t>
       </w:r>
-      <w:proofErr w:type="spellStart"/>
       <w:r>
         <w:rPr>
           <w:i/>
@@ -2325,11 +1817,9 @@
         </w:rPr>
         <w:t>Name</w:t>
       </w:r>
-      <w:proofErr w:type="spellEnd"/>
       <w:r>
         <w:t xml:space="preserve">, </w:t>
       </w:r>
-      <w:proofErr w:type="spellStart"/>
       <w:r>
         <w:rPr>
           <w:i/>
@@ -2337,19 +1827,9 @@
         </w:rPr>
         <w:t>Constant</w:t>
       </w:r>
-      <w:proofErr w:type="spellEnd"/>
-      <w:r>
-        <w:t xml:space="preserve">, </w:t>
-      </w:r>
-      <w:proofErr w:type="spellStart"/>
-      <w:r>
-        <w:t>etc</w:t>
-      </w:r>
-      <w:proofErr w:type="spellEnd"/>
-      <w:r>
-        <w:t>) y su rol dentro del nodo padre (</w:t>
-      </w:r>
-      <w:proofErr w:type="gramStart"/>
+      <w:r>
+        <w:t>, etc) y su rol dentro del nodo padre (</w:t>
+      </w:r>
       <w:r>
         <w:rPr>
           <w:i/>
@@ -2357,11 +1837,9 @@
         </w:rPr>
         <w:t>target</w:t>
       </w:r>
-      <w:proofErr w:type="gramEnd"/>
       <w:r>
         <w:t xml:space="preserve">, </w:t>
       </w:r>
-      <w:proofErr w:type="spellStart"/>
       <w:r>
         <w:rPr>
           <w:i/>
@@ -2369,11 +1847,9 @@
         </w:rPr>
         <w:t>value</w:t>
       </w:r>
-      <w:proofErr w:type="spellEnd"/>
       <w:r>
         <w:t xml:space="preserve">, </w:t>
       </w:r>
-      <w:proofErr w:type="spellStart"/>
       <w:r>
         <w:rPr>
           <w:i/>
@@ -2381,51 +1857,19 @@
         </w:rPr>
         <w:t>left</w:t>
       </w:r>
-      <w:proofErr w:type="spellEnd"/>
-      <w:r>
-        <w:t xml:space="preserve">, </w:t>
-      </w:r>
-      <w:proofErr w:type="spellStart"/>
-      <w:r>
-        <w:t>etc</w:t>
-      </w:r>
-      <w:proofErr w:type="spellEnd"/>
-      <w:r>
-        <w:t>).</w:t>
-      </w:r>
-    </w:p>
-    <w:p>
-      <w:r>
-        <w:t>El objetivo es convertir la información contenida en ese árbol en información con formato tabular. Al tener dicha información en formato tabular resultará mucho más sencillo su análisis.</w:t>
-      </w:r>
-    </w:p>
-    <w:p>
-      <w:r>
-        <w:t xml:space="preserve">Se ha planteado la modificación de la librería </w:t>
-      </w:r>
-      <w:proofErr w:type="spellStart"/>
-      <w:r>
-        <w:rPr>
-          <w:i/>
-          <w:iCs/>
-        </w:rPr>
-        <w:t>ast</w:t>
-      </w:r>
-      <w:proofErr w:type="spellEnd"/>
-      <w:r>
-        <w:t xml:space="preserve"> para optimizar la cantidad de información que </w:t>
-      </w:r>
-      <w:r>
-        <w:t>proporciona</w:t>
-      </w:r>
-      <w:r>
-        <w:t xml:space="preserve">, pero se ha considerado suficiente </w:t>
-      </w:r>
-      <w:r>
-        <w:t>su desempeño</w:t>
-      </w:r>
-      <w:r>
-        <w:t xml:space="preserve"> actual.</w:t>
+      <w:r>
+        <w:t>, etc).</w:t>
+      </w:r>
+    </w:p>
+    <w:p>
+      <w:r>
+        <w:t>El objetivo es convertir la información contenida en ese árbol en información con formato tabula</w:t>
+      </w:r>
+      <w:r>
+        <w:t>r</w:t>
+      </w:r>
+      <w:r>
+        <w:t>. Al tener dicha información en formato tabular resultará mucho más sencillo su análisis.</w:t>
       </w:r>
     </w:p>
     <w:p>
@@ -2443,19 +1887,19 @@
     </w:p>
     <w:p>
       <w:r>
+        <w:t>Estos árboles no representen la totalidad de la información presente en el código fuente. Ignoran cualquier clase de símbolo o anotación no determinante en la validación y</w:t>
+      </w:r>
+      <w:r>
+        <w:t xml:space="preserve"> ejecución del código.</w:t>
+      </w:r>
+    </w:p>
+    <w:p/>
+    <w:p>
+      <w:pPr>
+        <w:pStyle w:val="Ttulo1"/>
+      </w:pPr>
+      <w:r>
         <w:lastRenderedPageBreak/>
-        <w:t>Estos árboles no representen la totalidad de la información presente en el código fuente. Ignoran cualquier clase de símbolo o anotación no determinante en la validación y</w:t>
-      </w:r>
-      <w:r>
-        <w:t xml:space="preserve"> ejecución del código.</w:t>
-      </w:r>
-    </w:p>
-    <w:p/>
-    <w:p>
-      <w:pPr>
-        <w:pStyle w:val="Ttulo1"/>
-      </w:pPr>
-      <w:r>
         <w:t>Generación de tablas</w:t>
       </w:r>
     </w:p>
@@ -2464,154 +1908,18 @@
         <w:t xml:space="preserve">Para el futuro análisis de la información contenida en el AST se deberá pasar esta información a un formato tabular. Lo primero será definir las tablas homogéneas en las que nos interesa almacenar la información. Para esto identificaremos las siguientes estructuras principales: </w:t>
       </w:r>
       <w:r>
-        <w:t>proyecto (</w:t>
-      </w:r>
-      <w:proofErr w:type="spellStart"/>
-      <w:r>
-        <w:t>Projects</w:t>
-      </w:r>
-      <w:proofErr w:type="spellEnd"/>
-      <w:r>
-        <w:t xml:space="preserve">), </w:t>
-      </w:r>
-      <w:r>
-        <w:t>módulos (Modules), definiciones de clases (</w:t>
-      </w:r>
-      <w:proofErr w:type="spellStart"/>
-      <w:r>
-        <w:t>ClassDefs</w:t>
-      </w:r>
-      <w:proofErr w:type="spellEnd"/>
-      <w:r>
-        <w:t>), definiciones de funciones (</w:t>
-      </w:r>
-      <w:proofErr w:type="spellStart"/>
-      <w:r>
-        <w:t>FunctionDefs</w:t>
-      </w:r>
-      <w:proofErr w:type="spellEnd"/>
-      <w:r>
-        <w:t>), sentencias (</w:t>
-      </w:r>
-      <w:proofErr w:type="spellStart"/>
-      <w:r>
-        <w:t>Statements</w:t>
-      </w:r>
-      <w:proofErr w:type="spellEnd"/>
-      <w:r>
-        <w:t>) y expresiones (</w:t>
-      </w:r>
-      <w:proofErr w:type="spellStart"/>
-      <w:r>
-        <w:t>Expressions</w:t>
-      </w:r>
-      <w:proofErr w:type="spellEnd"/>
-      <w:r>
-        <w:t xml:space="preserve">). Generaremos una tabla para cada una de estas estructuras principales. Además de estas estructuras principales tendremos que almacenar la información adicional de ciertos nodos. Para los módulos almacenaremos la información relativa a los </w:t>
-      </w:r>
-      <w:proofErr w:type="spellStart"/>
-      <w:r>
-        <w:t>imports</w:t>
-      </w:r>
-      <w:proofErr w:type="spellEnd"/>
-      <w:r>
-        <w:t xml:space="preserve">; para las definiciones de funciones almacenaremos las que se definan dentro de una clase (métodos) en una tabla </w:t>
-      </w:r>
-      <w:proofErr w:type="spellStart"/>
-      <w:r>
-        <w:t>MethodDefs</w:t>
-      </w:r>
-      <w:proofErr w:type="spellEnd"/>
-      <w:r>
-        <w:t xml:space="preserve"> y, la información relativa a los parámetros en la tabla </w:t>
-      </w:r>
-      <w:proofErr w:type="spellStart"/>
-      <w:r>
-        <w:t>Parameters</w:t>
-      </w:r>
-      <w:proofErr w:type="spellEnd"/>
-      <w:r>
-        <w:t xml:space="preserve">; con respecto a las sentencias almacenaremos en una tabla Cases la información relativa a los nodos de tipo Match y, la información relativa a los nodos Try y </w:t>
-      </w:r>
-      <w:proofErr w:type="spellStart"/>
-      <w:r>
-        <w:t>TryStar</w:t>
-      </w:r>
-      <w:proofErr w:type="spellEnd"/>
-      <w:r>
-        <w:t xml:space="preserve"> en una tabla </w:t>
-      </w:r>
-      <w:proofErr w:type="spellStart"/>
-      <w:r>
-        <w:t>Handlers</w:t>
-      </w:r>
-      <w:proofErr w:type="spellEnd"/>
-      <w:r>
-        <w:t xml:space="preserve">; </w:t>
-      </w:r>
-      <w:r>
-        <w:t xml:space="preserve">por último, en lo relativo a las expresiones guardaremos por separado la información de la definición de estructuras de tipo lista (listas, diccionarios, </w:t>
-      </w:r>
-      <w:proofErr w:type="spellStart"/>
-      <w:r>
-        <w:t>etc</w:t>
-      </w:r>
-      <w:proofErr w:type="spellEnd"/>
-      <w:r>
-        <w:t xml:space="preserve">) en una tabla </w:t>
-      </w:r>
-      <w:proofErr w:type="spellStart"/>
-      <w:r>
-        <w:t>Comprehensions</w:t>
-      </w:r>
-      <w:proofErr w:type="spellEnd"/>
-      <w:r>
-        <w:t xml:space="preserve">, la relativa a las llamadas de funciones en una tabla </w:t>
-      </w:r>
-      <w:proofErr w:type="spellStart"/>
-      <w:r>
-        <w:t>CallArgs</w:t>
-      </w:r>
-      <w:proofErr w:type="spellEnd"/>
-      <w:r>
-        <w:t xml:space="preserve">, la relativa a las cadenas formateadas en la tabla </w:t>
-      </w:r>
-      <w:proofErr w:type="spellStart"/>
-      <w:r>
-        <w:t>FStrings</w:t>
-      </w:r>
-      <w:proofErr w:type="spellEnd"/>
-      <w:r>
-        <w:t xml:space="preserve">, la relativa a las variables en la tabla Variables y, lo relativo a literales de tipo lista (listas, diccionarios, </w:t>
-      </w:r>
-      <w:proofErr w:type="spellStart"/>
-      <w:r>
-        <w:t>etc</w:t>
-      </w:r>
-      <w:proofErr w:type="spellEnd"/>
-      <w:r>
-        <w:t xml:space="preserve">) en la tabla </w:t>
-      </w:r>
-      <w:proofErr w:type="spellStart"/>
-      <w:r>
-        <w:t>Vectors</w:t>
-      </w:r>
-      <w:proofErr w:type="spellEnd"/>
-      <w:r>
-        <w:t>.</w:t>
-      </w:r>
-    </w:p>
-    <w:p>
-      <w:r>
-        <w:t xml:space="preserve">Para la separación de la información en las 17 tablas mencionadas anteriormente utilizaremos el patrón </w:t>
-      </w:r>
-      <w:proofErr w:type="spellStart"/>
-      <w:r>
-        <w:t>visitor</w:t>
-      </w:r>
-      <w:proofErr w:type="spellEnd"/>
-      <w:r>
-        <w:t xml:space="preserve">. Para esto generaremos un recorrido por cada uno de los 80 nodos, listados en el apartado </w:t>
+        <w:t xml:space="preserve">proyecto (Projects), </w:t>
+      </w:r>
+      <w:r>
+        <w:t xml:space="preserve">módulos (Modules), definiciones de clases (ClassDefs), definiciones de funciones (FunctionDefs), sentencias (Statements) y expresiones (Expressions). Generaremos una tabla para cada una de estas estructuras principales. Además de estas estructuras principales tendremos que almacenar la información adicional de ciertos nodos. Para los módulos almacenaremos la información relativa a los imports; para las definiciones de funciones almacenaremos las que se definan dentro de una clase (métodos) en una tabla MethodDefs y, la información relativa a los parámetros en la tabla Parameters; con respecto a las sentencias almacenaremos en una tabla Cases la información relativa a los nodos de tipo Match y, la información relativa a los nodos Try y TryStar en una tabla Handlers; </w:t>
+      </w:r>
+      <w:r>
+        <w:t>por último, en lo relativo a las expresiones guardaremos por separado la información de la definición de estructuras de tipo lista (listas, diccionarios, etc) en una tabla Comprehensions, la relativa a las llamadas de funciones en una tabla CallArgs, la relativa a las cadenas formateadas en la tabla FStrings, la relativa a las variables en la tabla Variables y, lo relativo a literales de tipo lista (listas, diccionarios, etc) en la tabla Vectors.</w:t>
+      </w:r>
+    </w:p>
+    <w:p>
+      <w:r>
+        <w:t xml:space="preserve">Para la separación de la información en las 17 tablas mencionadas anteriormente utilizaremos el patrón visitor. Para esto generaremos un recorrido por cada uno de los 80 nodos, listados en el apartado </w:t>
       </w:r>
       <w:hyperlink w:anchor="_Contexto" w:history="1">
         <w:r>
@@ -2643,21 +1951,16 @@
         <w:pStyle w:val="Ttulo2"/>
       </w:pPr>
       <w:r>
+        <w:t>Módulos</w:t>
+      </w:r>
+    </w:p>
+    <w:p>
+      <w:r>
+        <w:t xml:space="preserve">El módulo es la estructura que representa a un fichero de código fuente Python. Cada fichero .py será almacenado enteramente en un nodo </w:t>
+      </w:r>
+      <w:r>
         <w:lastRenderedPageBreak/>
-        <w:t>Módulos</w:t>
-      </w:r>
-    </w:p>
-    <w:p>
-      <w:r>
-        <w:t>El módulo es la estructura que representa a un fichero de código fuente Python. Cada fichero .</w:t>
-      </w:r>
-      <w:proofErr w:type="spellStart"/>
-      <w:r>
-        <w:t>py</w:t>
-      </w:r>
-      <w:proofErr w:type="spellEnd"/>
-      <w:r>
-        <w:t xml:space="preserve"> será almacenado enteramente en un nodo Module. </w:t>
+        <w:t xml:space="preserve">Module. </w:t>
       </w:r>
       <w:r>
         <w:t>A continuación, se muestra la información que se almacenará relativa a dichos modulos.</w:t>
@@ -2667,31 +1970,13 @@
       <w:pPr>
         <w:pStyle w:val="Ttulo2"/>
       </w:pPr>
-      <w:proofErr w:type="spellStart"/>
       <w:r>
         <w:t>Imports</w:t>
       </w:r>
-      <w:proofErr w:type="spellEnd"/>
-    </w:p>
-    <w:p>
-      <w:r>
-        <w:t xml:space="preserve">Vamos a almacenar en esta tabla la información relativa a las sentencias </w:t>
-      </w:r>
-      <w:proofErr w:type="spellStart"/>
-      <w:r>
-        <w:t>Import</w:t>
-      </w:r>
-      <w:proofErr w:type="spellEnd"/>
-      <w:r>
-        <w:t xml:space="preserve"> e </w:t>
-      </w:r>
-      <w:proofErr w:type="spellStart"/>
-      <w:r>
-        <w:t>ImportFrom</w:t>
-      </w:r>
-      <w:proofErr w:type="spellEnd"/>
-      <w:r>
-        <w:t xml:space="preserve"> presentes en un fichero (Módulo).</w:t>
+    </w:p>
+    <w:p>
+      <w:r>
+        <w:t>Vamos a almacenar en esta tabla la información relativa a las sentencias Import e ImportFrom presentes en un fichero (Módulo).</w:t>
       </w:r>
     </w:p>
     <w:p>
@@ -2704,31 +1989,7 @@
     </w:p>
     <w:p>
       <w:r>
-        <w:t xml:space="preserve">Las definiciones de clase con únicamente los módulos </w:t>
-      </w:r>
-      <w:proofErr w:type="spellStart"/>
-      <w:r>
-        <w:t>ClassDef</w:t>
-      </w:r>
-      <w:proofErr w:type="spellEnd"/>
-      <w:r>
-        <w:t xml:space="preserve"> del tipo “</w:t>
-      </w:r>
-      <w:proofErr w:type="spellStart"/>
-      <w:r>
-        <w:t>class</w:t>
-      </w:r>
-      <w:proofErr w:type="spellEnd"/>
-      <w:r>
-        <w:t xml:space="preserve"> </w:t>
-      </w:r>
-      <w:proofErr w:type="gramStart"/>
-      <w:r>
-        <w:t>a(</w:t>
-      </w:r>
-      <w:proofErr w:type="gramEnd"/>
-      <w:r>
-        <w:t>):” y recogerá toda la información referente a la clase y a las sentencias que contiene.</w:t>
+        <w:t>Las definiciones de clase con únicamente los módulos ClassDef del tipo “class a():” y recogerá toda la información referente a la clase y a las sentencias que contiene.</w:t>
       </w:r>
     </w:p>
     <w:p>
@@ -2741,31 +2002,7 @@
     </w:p>
     <w:p>
       <w:r>
-        <w:t xml:space="preserve">Las definiciones de funciones abarcan tanto los nodos </w:t>
-      </w:r>
-      <w:proofErr w:type="spellStart"/>
-      <w:r>
-        <w:t>FunctionDef</w:t>
-      </w:r>
-      <w:proofErr w:type="spellEnd"/>
-      <w:r>
-        <w:t xml:space="preserve">, como los nodos </w:t>
-      </w:r>
-      <w:proofErr w:type="spellStart"/>
-      <w:r>
-        <w:t>AsyncFunctionDef</w:t>
-      </w:r>
-      <w:proofErr w:type="spellEnd"/>
-      <w:r>
-        <w:t xml:space="preserve">. En esta tabla también se tendrán en cuenta las funciones que sean declaradas dentro de clases, aunque estas funciones tendrán una entrada especial en la tabla </w:t>
-      </w:r>
-      <w:proofErr w:type="spellStart"/>
-      <w:r>
-        <w:t>MethodDefs</w:t>
-      </w:r>
-      <w:proofErr w:type="spellEnd"/>
-      <w:r>
-        <w:t>.</w:t>
+        <w:t>Las definiciones de funciones abarcan tanto los nodos FunctionDef, como los nodos AsyncFunctionDef. En esta tabla también se tendrán en cuenta las funciones que sean declaradas dentro de clases, aunque estas funciones tendrán una entrada especial en la tabla MethodDefs.</w:t>
       </w:r>
     </w:p>
     <w:p>
@@ -2791,23 +2028,7 @@
     </w:p>
     <w:p>
       <w:r>
-        <w:t xml:space="preserve">En esta tabla se almacenará información relativa a los parámetros de los nodos </w:t>
-      </w:r>
-      <w:proofErr w:type="spellStart"/>
-      <w:r>
-        <w:t>FunctionDef</w:t>
-      </w:r>
-      <w:proofErr w:type="spellEnd"/>
-      <w:r>
-        <w:t xml:space="preserve">, </w:t>
-      </w:r>
-      <w:proofErr w:type="spellStart"/>
-      <w:r>
-        <w:t>AsyncFunctionDef</w:t>
-      </w:r>
-      <w:proofErr w:type="spellEnd"/>
-      <w:r>
-        <w:t xml:space="preserve"> y Lambda. </w:t>
+        <w:t xml:space="preserve">En esta tabla se almacenará información relativa a los parámetros de los nodos FunctionDef, AsyncFunctionDef y Lambda. </w:t>
       </w:r>
     </w:p>
     <w:p>
@@ -2839,13 +2060,26 @@
         <w:pStyle w:val="Ttulo2"/>
       </w:pPr>
       <w:r>
+        <w:t>Casos</w:t>
+      </w:r>
+    </w:p>
+    <w:p>
+      <w:r>
+        <w:t>Esta tabla registrará una entrada por cada nodo Match, almacenará la información relativa a las diferentes cláusulas “case:” del nodo.</w:t>
+      </w:r>
+    </w:p>
+    <w:p>
+      <w:pPr>
+        <w:pStyle w:val="Ttulo2"/>
+      </w:pPr>
+      <w:r>
         <w:lastRenderedPageBreak/>
-        <w:t>Casos</w:t>
-      </w:r>
-    </w:p>
-    <w:p>
-      <w:r>
-        <w:t>Esta tabla registrará una entrada por cada nodo Match, almacenará la información relativa a las diferentes cláusulas “case:” del nodo.</w:t>
+        <w:t>Manejadores</w:t>
+      </w:r>
+    </w:p>
+    <w:p>
+      <w:r>
+        <w:t>Existirá una entrada en esta tabla por cada nodo Try o TryStar. Aquí se almacenará la información de las cláusulas “except:” de estos nodos.</w:t>
       </w:r>
     </w:p>
     <w:p>
@@ -2853,47 +2087,12 @@
         <w:pStyle w:val="Ttulo2"/>
       </w:pPr>
       <w:r>
-        <w:t>Manejadores</w:t>
-      </w:r>
-    </w:p>
-    <w:p>
-      <w:r>
-        <w:t xml:space="preserve">Existirá una entrada en esta tabla por cada nodo Try o </w:t>
-      </w:r>
-      <w:proofErr w:type="spellStart"/>
-      <w:r>
-        <w:t>TryStar</w:t>
-      </w:r>
-      <w:proofErr w:type="spellEnd"/>
-      <w:r>
-        <w:t>. Aquí se almacenará la información de las cláusulas “</w:t>
-      </w:r>
-      <w:proofErr w:type="spellStart"/>
-      <w:r>
-        <w:t>except</w:t>
-      </w:r>
-      <w:proofErr w:type="spellEnd"/>
-      <w:r>
-        <w:t>:” de estos nodos.</w:t>
-      </w:r>
-    </w:p>
-    <w:p>
-      <w:pPr>
-        <w:pStyle w:val="Ttulo2"/>
-      </w:pPr>
-      <w:r>
         <w:t>Expresiones</w:t>
       </w:r>
     </w:p>
     <w:p>
       <w:r>
-        <w:t xml:space="preserve">En esta tabla se almacenará la información de todos los nodos listados dentro de la categoría de </w:t>
-      </w:r>
-      <w:r>
-        <w:t>expresiones</w:t>
-      </w:r>
-      <w:r>
-        <w:t xml:space="preserve"> en el apartado </w:t>
+        <w:t xml:space="preserve">En esta tabla se almacenará la información de todos los nodos listados dentro de la categoría de expresiones en el apartado </w:t>
       </w:r>
       <w:hyperlink w:anchor="_Contexto" w:history="1">
         <w:r>
@@ -2917,39 +2116,7 @@
     </w:p>
     <w:p>
       <w:r>
-        <w:t xml:space="preserve">Las comprehensiones son los nodos </w:t>
-      </w:r>
-      <w:proofErr w:type="spellStart"/>
-      <w:r>
-        <w:t>ListComp</w:t>
-      </w:r>
-      <w:proofErr w:type="spellEnd"/>
-      <w:r>
-        <w:t xml:space="preserve">, </w:t>
-      </w:r>
-      <w:proofErr w:type="spellStart"/>
-      <w:r>
-        <w:t>SetComp</w:t>
-      </w:r>
-      <w:proofErr w:type="spellEnd"/>
-      <w:r>
-        <w:t xml:space="preserve">, </w:t>
-      </w:r>
-      <w:proofErr w:type="spellStart"/>
-      <w:r>
-        <w:t>DictComp</w:t>
-      </w:r>
-      <w:proofErr w:type="spellEnd"/>
-      <w:r>
-        <w:t xml:space="preserve"> y </w:t>
-      </w:r>
-      <w:proofErr w:type="spellStart"/>
-      <w:r>
-        <w:t>GeneratorExp</w:t>
-      </w:r>
-      <w:proofErr w:type="spellEnd"/>
-      <w:r>
-        <w:t>. Se genera una entrada en esta tabla, además de en la tabla expresiones, por cada uno de estos nodos.</w:t>
+        <w:t>Las comprehensiones son los nodos ListComp, SetComp, DictComp y GeneratorExp. Se genera una entrada en esta tabla, además de en la tabla expresiones, por cada uno de estos nodos.</w:t>
       </w:r>
     </w:p>
     <w:p>
@@ -2962,15 +2129,7 @@
     </w:p>
     <w:p>
       <w:r>
-        <w:t xml:space="preserve">En esta tabla se almacenarán datos extra sobre las llamadas de funciones (nodo </w:t>
-      </w:r>
-      <w:proofErr w:type="spellStart"/>
-      <w:r>
-        <w:t>Call</w:t>
-      </w:r>
-      <w:proofErr w:type="spellEnd"/>
-      <w:r>
-        <w:t>), complementando la ya incluida en la tabla expresiones.</w:t>
+        <w:t>En esta tabla se almacenarán datos extra sobre las llamadas de funciones (nodo Call), complementando la ya incluida en la tabla expresiones.</w:t>
       </w:r>
     </w:p>
     <w:p>
@@ -2983,15 +2142,7 @@
     </w:p>
     <w:p>
       <w:r>
-        <w:t xml:space="preserve">La información extra de los nodos </w:t>
-      </w:r>
-      <w:proofErr w:type="spellStart"/>
-      <w:r>
-        <w:t>JoinedStr</w:t>
-      </w:r>
-      <w:proofErr w:type="spellEnd"/>
-      <w:r>
-        <w:t xml:space="preserve"> se almacenará en esta tabla.</w:t>
+        <w:t>La información extra de los nodos JoinedStr se almacenará en esta tabla.</w:t>
       </w:r>
     </w:p>
     <w:p>
@@ -3004,15 +2155,7 @@
     </w:p>
     <w:p>
       <w:r>
-        <w:t xml:space="preserve">Todo lo relativo los nodos </w:t>
-      </w:r>
-      <w:proofErr w:type="spellStart"/>
-      <w:r>
-        <w:t>Name</w:t>
-      </w:r>
-      <w:proofErr w:type="spellEnd"/>
-      <w:r>
-        <w:t xml:space="preserve"> se almacenará en esta tabla.</w:t>
+        <w:t>Todo lo relativo los nodos Name se almacenará en esta tabla.</w:t>
       </w:r>
     </w:p>
     <w:p>
@@ -3025,45 +2168,8 @@
     </w:p>
     <w:p>
       <w:r>
-        <w:t xml:space="preserve">En esta tabla se almacenará la información relativa a todos los literales de tipo lista (listas, diccionarios, </w:t>
-      </w:r>
-      <w:proofErr w:type="spellStart"/>
-      <w:r>
-        <w:t>etc</w:t>
-      </w:r>
-      <w:proofErr w:type="spellEnd"/>
-      <w:r>
-        <w:t xml:space="preserve">), incluyendo los nodos </w:t>
-      </w:r>
-      <w:proofErr w:type="spellStart"/>
-      <w:r>
-        <w:t>List</w:t>
-      </w:r>
-      <w:proofErr w:type="spellEnd"/>
-      <w:r>
-        <w:t xml:space="preserve">, </w:t>
-      </w:r>
-      <w:proofErr w:type="spellStart"/>
-      <w:r>
-        <w:t>Tuple</w:t>
-      </w:r>
-      <w:proofErr w:type="spellEnd"/>
-      <w:r>
-        <w:t xml:space="preserve">, </w:t>
-      </w:r>
-      <w:proofErr w:type="spellStart"/>
-      <w:r>
-        <w:t>Dict</w:t>
-      </w:r>
-      <w:proofErr w:type="spellEnd"/>
-      <w:r>
-        <w:t xml:space="preserve"> y </w:t>
-      </w:r>
-      <w:proofErr w:type="gramStart"/>
-      <w:r>
-        <w:t>Set.</w:t>
-      </w:r>
-      <w:proofErr w:type="gramEnd"/>
+        <w:t>En esta tabla se almacenará la información relativa a todos los literales de tipo lista (listas, diccionarios, etc), incluyendo los nodos List, Tuple, Dict y Set.</w:t>
+      </w:r>
     </w:p>
     <w:p/>
     <w:p/>
@@ -3085,7 +2191,7 @@
 </file>
 
 <file path=word/numbering.xml><?xml version="1.0" encoding="utf-8"?>
-<w:numbering xmlns:wpc="http://schemas.microsoft.com/office/word/2010/wordprocessingCanvas" xmlns:cx="http://schemas.microsoft.com/office/drawing/2014/chartex" xmlns:cx1="http://schemas.microsoft.com/office/drawing/2015/9/8/chartex" xmlns:cx2="http://schemas.microsoft.com/office/drawing/2015/10/21/chartex" xmlns:cx3="http://schemas.microsoft.com/office/drawing/2016/5/9/chartex" xmlns:cx4="http://schemas.microsoft.com/office/drawing/2016/5/10/chartex" xmlns:cx5="http://schemas.microsoft.com/office/drawing/2016/5/11/chartex" xmlns:cx6="http://schemas.microsoft.com/office/drawing/2016/5/12/chartex" xmlns:cx7="http://schemas.microsoft.com/office/drawing/2016/5/13/chartex" xmlns:cx8="http://schemas.microsoft.com/office/drawing/2016/5/14/chartex" xmlns:mc="http://schemas.openxmlformats.org/markup-compatibility/2006" xmlns:aink="http://schemas.microsoft.com/office/drawing/2016/ink" xmlns:am3d="http://schemas.microsoft.com/office/drawing/2017/model3d" xmlns:o="urn:schemas-microsoft-com:office:office" xmlns:oel="http://schemas.microsoft.com/office/2019/extlst" xmlns:r="http://schemas.openxmlformats.org/officeDocument/2006/relationships" xmlns:m="http://schemas.openxmlformats.org/officeDocument/2006/math" xmlns:v="urn:schemas-microsoft-com:vml" xmlns:wp14="http://schemas.microsoft.com/office/word/2010/wordprocessingDrawing" xmlns:wp="http://schemas.openxmlformats.org/drawingml/2006/wordprocessingDrawing" xmlns:w10="urn:schemas-microsoft-com:office:word" xmlns:w="http://schemas.openxmlformats.org/wordprocessingml/2006/main" xmlns:w14="http://schemas.microsoft.com/office/word/2010/wordml" xmlns:w15="http://schemas.microsoft.com/office/word/2012/wordml" xmlns:w16cex="http://schemas.microsoft.com/office/word/2018/wordml/cex" xmlns:w16cid="http://schemas.microsoft.com/office/word/2016/wordml/cid" xmlns:w16="http://schemas.microsoft.com/office/word/2018/wordml" xmlns:w16sdtdh="http://schemas.microsoft.com/office/word/2020/wordml/sdtdatahash" xmlns:w16se="http://schemas.microsoft.com/office/word/2015/wordml/symex" xmlns:wpg="http://schemas.microsoft.com/office/word/2010/wordprocessingGroup" xmlns:wpi="http://schemas.microsoft.com/office/word/2010/wordprocessingInk" xmlns:wne="http://schemas.microsoft.com/office/word/2006/wordml" xmlns:wps="http://schemas.microsoft.com/office/word/2010/wordprocessingShape" mc:Ignorable="w14 w15 w16se w16cid w16 w16cex w16sdtdh wp14">
+<w:numbering xmlns:wpc="http://schemas.microsoft.com/office/word/2010/wordprocessingCanvas" xmlns:cx="http://schemas.microsoft.com/office/drawing/2014/chartex" xmlns:cx1="http://schemas.microsoft.com/office/drawing/2015/9/8/chartex" xmlns:cx2="http://schemas.microsoft.com/office/drawing/2015/10/21/chartex" xmlns:cx3="http://schemas.microsoft.com/office/drawing/2016/5/9/chartex" xmlns:cx4="http://schemas.microsoft.com/office/drawing/2016/5/10/chartex" xmlns:cx5="http://schemas.microsoft.com/office/drawing/2016/5/11/chartex" xmlns:cx6="http://schemas.microsoft.com/office/drawing/2016/5/12/chartex" xmlns:cx7="http://schemas.microsoft.com/office/drawing/2016/5/13/chartex" xmlns:cx8="http://schemas.microsoft.com/office/drawing/2016/5/14/chartex" xmlns:mc="http://schemas.openxmlformats.org/markup-compatibility/2006" xmlns:aink="http://schemas.microsoft.com/office/drawing/2016/ink" xmlns:am3d="http://schemas.microsoft.com/office/drawing/2017/model3d" xmlns:o="urn:schemas-microsoft-com:office:office" xmlns:oel="http://schemas.microsoft.com/office/2019/extlst" xmlns:r="http://schemas.openxmlformats.org/officeDocument/2006/relationships" xmlns:m="http://schemas.openxmlformats.org/officeDocument/2006/math" xmlns:v="urn:schemas-microsoft-com:vml" xmlns:wp14="http://schemas.microsoft.com/office/word/2010/wordprocessingDrawing" xmlns:wp="http://schemas.openxmlformats.org/drawingml/2006/wordprocessingDrawing" xmlns:w10="urn:schemas-microsoft-com:office:word" xmlns:w="http://schemas.openxmlformats.org/wordprocessingml/2006/main" xmlns:w14="http://schemas.microsoft.com/office/word/2010/wordml" xmlns:w15="http://schemas.microsoft.com/office/word/2012/wordml" xmlns:w16cex="http://schemas.microsoft.com/office/word/2018/wordml/cex" xmlns:w16cid="http://schemas.microsoft.com/office/word/2016/wordml/cid" xmlns:w16="http://schemas.microsoft.com/office/word/2018/wordml" xmlns:w16du="http://schemas.microsoft.com/office/word/2023/wordml/word16du" xmlns:w16sdtdh="http://schemas.microsoft.com/office/word/2020/wordml/sdtdatahash" xmlns:w16se="http://schemas.microsoft.com/office/word/2015/wordml/symex" xmlns:wpg="http://schemas.microsoft.com/office/word/2010/wordprocessingGroup" xmlns:wpi="http://schemas.microsoft.com/office/word/2010/wordprocessingInk" xmlns:wne="http://schemas.microsoft.com/office/word/2006/wordml" xmlns:wps="http://schemas.microsoft.com/office/word/2010/wordprocessingShape" mc:Ignorable="w14 w15 w16se w16cid w16 w16cex w16sdtdh w16du wp14">
   <w:abstractNum w:abstractNumId="0" w15:restartNumberingAfterBreak="0">
     <w:nsid w:val="16A44798"/>
     <w:multiLevelType w:val="hybridMultilevel"/>
@@ -4102,7 +3208,7 @@
 </file>
 
 <file path=word/styles.xml><?xml version="1.0" encoding="utf-8"?>
-<w:styles xmlns:mc="http://schemas.openxmlformats.org/markup-compatibility/2006" xmlns:r="http://schemas.openxmlformats.org/officeDocument/2006/relationships" xmlns:w="http://schemas.openxmlformats.org/wordprocessingml/2006/main" xmlns:w14="http://schemas.microsoft.com/office/word/2010/wordml" xmlns:w15="http://schemas.microsoft.com/office/word/2012/wordml" xmlns:w16cex="http://schemas.microsoft.com/office/word/2018/wordml/cex" xmlns:w16cid="http://schemas.microsoft.com/office/word/2016/wordml/cid" xmlns:w16="http://schemas.microsoft.com/office/word/2018/wordml" xmlns:w16sdtdh="http://schemas.microsoft.com/office/word/2020/wordml/sdtdatahash" xmlns:w16se="http://schemas.microsoft.com/office/word/2015/wordml/symex" mc:Ignorable="w14 w15 w16se w16cid w16 w16cex w16sdtdh">
+<w:styles xmlns:mc="http://schemas.openxmlformats.org/markup-compatibility/2006" xmlns:r="http://schemas.openxmlformats.org/officeDocument/2006/relationships" xmlns:w="http://schemas.openxmlformats.org/wordprocessingml/2006/main" xmlns:w14="http://schemas.microsoft.com/office/word/2010/wordml" xmlns:w15="http://schemas.microsoft.com/office/word/2012/wordml" xmlns:w16cex="http://schemas.microsoft.com/office/word/2018/wordml/cex" xmlns:w16cid="http://schemas.microsoft.com/office/word/2016/wordml/cid" xmlns:w16="http://schemas.microsoft.com/office/word/2018/wordml" xmlns:w16du="http://schemas.microsoft.com/office/word/2023/wordml/word16du" xmlns:w16sdtdh="http://schemas.microsoft.com/office/word/2020/wordml/sdtdatahash" xmlns:w16se="http://schemas.microsoft.com/office/word/2015/wordml/symex" mc:Ignorable="w14 w15 w16se w16cid w16 w16cex w16sdtdh w16du">
   <w:docDefaults>
     <w:rPrDefault>
       <w:rPr>
@@ -5052,6 +4158,18 @@
       </w:tblBorders>
     </w:tblPr>
   </w:style>
+  <w:style w:type="character" w:styleId="Hipervnculovisitado">
+    <w:name w:val="FollowedHyperlink"/>
+    <w:basedOn w:val="Fuentedeprrafopredeter"/>
+    <w:uiPriority w:val="99"/>
+    <w:semiHidden/>
+    <w:unhideWhenUsed/>
+    <w:rsid w:val="001751B9"/>
+    <w:rPr>
+      <w:color w:val="96607D" w:themeColor="followedHyperlink"/>
+      <w:u w:val="single"/>
+    </w:rPr>
+  </w:style>
 </w:styles>
 </file>
 

</xml_diff>